<commit_message>
plus part of session 9
</commit_message>
<xml_diff>
--- a/doc/database.docx
+++ b/doc/database.docx
@@ -1,6 +1,6 @@
 
 <file path=word/document.xml><?xml version="1.0" encoding="utf-8"?>
-<w:document xmlns:wpc="http://schemas.microsoft.com/office/word/2010/wordprocessingCanvas" xmlns:cx="http://schemas.microsoft.com/office/drawing/2014/chartex" xmlns:cx1="http://schemas.microsoft.com/office/drawing/2015/9/8/chartex" xmlns:mc="http://schemas.openxmlformats.org/markup-compatibility/2006" xmlns:o="urn:schemas-microsoft-com:office:office" xmlns:r="http://schemas.openxmlformats.org/officeDocument/2006/relationships" xmlns:m="http://schemas.openxmlformats.org/officeDocument/2006/math" xmlns:v="urn:schemas-microsoft-com:vml" xmlns:wp14="http://schemas.microsoft.com/office/word/2010/wordprocessingDrawing" xmlns:wp="http://schemas.openxmlformats.org/drawingml/2006/wordprocessingDrawing" xmlns:w10="urn:schemas-microsoft-com:office:word" xmlns:w="http://schemas.openxmlformats.org/wordprocessingml/2006/main" xmlns:w14="http://schemas.microsoft.com/office/word/2010/wordml" xmlns:w15="http://schemas.microsoft.com/office/word/2012/wordml" xmlns:w16se="http://schemas.microsoft.com/office/word/2015/wordml/symex" xmlns:wpg="http://schemas.microsoft.com/office/word/2010/wordprocessingGroup" xmlns:wpi="http://schemas.microsoft.com/office/word/2010/wordprocessingInk" xmlns:wne="http://schemas.microsoft.com/office/word/2006/wordml" xmlns:wps="http://schemas.microsoft.com/office/word/2010/wordprocessingShape" mc:Ignorable="w14 w15 w16se wp14">
+<w:document xmlns:wpc="http://schemas.microsoft.com/office/word/2010/wordprocessingCanvas" xmlns:cx="http://schemas.microsoft.com/office/drawing/2014/chartex" xmlns:mc="http://schemas.openxmlformats.org/markup-compatibility/2006" xmlns:o="urn:schemas-microsoft-com:office:office" xmlns:r="http://schemas.openxmlformats.org/officeDocument/2006/relationships" xmlns:m="http://schemas.openxmlformats.org/officeDocument/2006/math" xmlns:v="urn:schemas-microsoft-com:vml" xmlns:wp14="http://schemas.microsoft.com/office/word/2010/wordprocessingDrawing" xmlns:wp="http://schemas.openxmlformats.org/drawingml/2006/wordprocessingDrawing" xmlns:w10="urn:schemas-microsoft-com:office:word" xmlns:w="http://schemas.openxmlformats.org/wordprocessingml/2006/main" xmlns:w14="http://schemas.microsoft.com/office/word/2010/wordml" xmlns:w15="http://schemas.microsoft.com/office/word/2012/wordml" xmlns:w16se="http://schemas.microsoft.com/office/word/2015/wordml/symex" xmlns:wpg="http://schemas.microsoft.com/office/word/2010/wordprocessingGroup" xmlns:wpi="http://schemas.microsoft.com/office/word/2010/wordprocessingInk" xmlns:wne="http://schemas.microsoft.com/office/word/2006/wordml" xmlns:wps="http://schemas.microsoft.com/office/word/2010/wordprocessingShape" mc:Ignorable="w14 w15 w16se wp14">
   <w:body>
     <w:p>
       <w:pPr>
@@ -768,7 +768,7 @@
       <w:pPr>
         <w:ind w:left="1436" w:hanging="476"/>
         <w:rPr>
-          <w:rFonts w:ascii="標楷體" w:eastAsia="標楷體" w:hAnsi="標楷體" w:hint="eastAsia"/>
+          <w:rFonts w:ascii="標楷體" w:eastAsia="標楷體" w:hAnsi="標楷體"/>
           <w:sz w:val="32"/>
           <w:szCs w:val="24"/>
         </w:rPr>
@@ -829,7 +829,7 @@
           <w:sz w:val="44"/>
           <w:szCs w:val="36"/>
         </w:rPr>
-        <w:t>公司員工</w:t>
+        <w:t>管理員</w:t>
       </w:r>
     </w:p>
     <w:p>
@@ -842,184 +842,79 @@
         <w:ind w:leftChars="0"/>
         <w:rPr>
           <w:rFonts w:ascii="標楷體" w:eastAsia="標楷體" w:hAnsi="標楷體"/>
-          <w:sz w:val="36"/>
-          <w:szCs w:val="36"/>
-        </w:rPr>
-      </w:pPr>
-      <w:r>
-        <w:rPr>
-          <w:rFonts w:ascii="標楷體" w:eastAsia="標楷體" w:hAnsi="標楷體" w:hint="eastAsia"/>
-          <w:sz w:val="44"/>
-          <w:szCs w:val="36"/>
-        </w:rPr>
-        <w:t>合作對象</w:t>
-      </w:r>
-    </w:p>
-    <w:p>
-      <w:pPr>
-        <w:rPr>
-          <w:rFonts w:ascii="標楷體" w:eastAsia="標楷體" w:hAnsi="標楷體" w:hint="eastAsia"/>
-          <w:sz w:val="36"/>
-          <w:szCs w:val="36"/>
-        </w:rPr>
-      </w:pPr>
-    </w:p>
-    <w:p>
-      <w:r>
-        <w:br w:type="page"/>
-      </w:r>
-    </w:p>
-    <w:p>
-      <w:pPr>
-        <w:rPr>
-          <w:rFonts w:ascii="標楷體" w:eastAsia="標楷體" w:hAnsi="標楷體"/>
-          <w:sz w:val="52"/>
-          <w:szCs w:val="52"/>
-        </w:rPr>
-      </w:pPr>
-    </w:p>
-    <w:p>
-      <w:pPr>
-        <w:rPr>
-          <w:rFonts w:ascii="標楷體" w:eastAsia="標楷體" w:hAnsi="標楷體"/>
-          <w:sz w:val="52"/>
-          <w:szCs w:val="52"/>
-        </w:rPr>
-      </w:pPr>
-    </w:p>
-    <w:p>
-      <w:pPr>
-        <w:rPr>
-          <w:rFonts w:ascii="標楷體" w:eastAsia="標楷體" w:hAnsi="標楷體"/>
-          <w:sz w:val="52"/>
-          <w:szCs w:val="52"/>
-        </w:rPr>
-      </w:pPr>
-      <w:r>
-        <w:rPr>
-          <w:rFonts w:ascii="標楷體" w:eastAsia="標楷體" w:hAnsi="標楷體" w:hint="eastAsia"/>
-          <w:sz w:val="52"/>
-          <w:szCs w:val="52"/>
-        </w:rPr>
-        <w:t>4</w:t>
-      </w:r>
-      <w:r>
-        <w:rPr>
-          <w:rFonts w:ascii="標楷體" w:eastAsia="標楷體" w:hAnsi="標楷體" w:hint="eastAsia"/>
-          <w:sz w:val="52"/>
-          <w:szCs w:val="52"/>
-        </w:rPr>
-        <w:t>.</w:t>
-      </w:r>
-      <w:r>
-        <w:rPr>
-          <w:rFonts w:ascii="標楷體" w:eastAsia="標楷體" w:hAnsi="標楷體" w:hint="eastAsia"/>
-          <w:sz w:val="52"/>
-          <w:szCs w:val="52"/>
-        </w:rPr>
-        <w:t>需求功能</w:t>
-      </w:r>
-      <w:r>
-        <w:rPr>
-          <w:rFonts w:ascii="標楷體" w:eastAsia="標楷體" w:hAnsi="標楷體" w:hint="eastAsia"/>
-          <w:sz w:val="52"/>
-          <w:szCs w:val="52"/>
-        </w:rPr>
-        <w:t>:</w:t>
-      </w:r>
-      <w:bookmarkStart w:id="0" w:name="_GoBack"/>
-      <w:bookmarkEnd w:id="0"/>
-    </w:p>
-    <w:p>
-      <w:pPr>
-        <w:rPr>
-          <w:rFonts w:ascii="標楷體" w:eastAsia="標楷體" w:hAnsi="標楷體"/>
-          <w:sz w:val="52"/>
-          <w:szCs w:val="52"/>
-        </w:rPr>
-      </w:pPr>
+          <w:sz w:val="44"/>
+          <w:szCs w:val="36"/>
+        </w:rPr>
+      </w:pPr>
+      <w:r>
+        <w:rPr>
+          <w:rFonts w:ascii="標楷體" w:eastAsia="標楷體" w:hAnsi="標楷體" w:hint="eastAsia"/>
+          <w:sz w:val="44"/>
+          <w:szCs w:val="36"/>
+        </w:rPr>
+        <w:t>老闆</w:t>
+      </w:r>
     </w:p>
     <w:p>
       <w:pPr>
         <w:pStyle w:val="a4"/>
         <w:numPr>
           <w:ilvl w:val="0"/>
-          <w:numId w:val="2"/>
+          <w:numId w:val="1"/>
         </w:numPr>
         <w:ind w:leftChars="0"/>
         <w:rPr>
           <w:rFonts w:ascii="標楷體" w:eastAsia="標楷體" w:hAnsi="標楷體"/>
-          <w:sz w:val="52"/>
-          <w:szCs w:val="52"/>
-        </w:rPr>
-      </w:pPr>
-      <w:r>
-        <w:rPr>
-          <w:rFonts w:ascii="標楷體" w:eastAsia="標楷體" w:hAnsi="標楷體" w:hint="eastAsia"/>
-          <w:sz w:val="52"/>
-          <w:szCs w:val="52"/>
-        </w:rPr>
-        <w:t>登入</w:t>
-      </w:r>
-      <w:r>
-        <w:rPr>
-          <w:rFonts w:ascii="標楷體" w:eastAsia="標楷體" w:hAnsi="標楷體" w:hint="eastAsia"/>
-          <w:sz w:val="52"/>
-          <w:szCs w:val="52"/>
-        </w:rPr>
-        <w:t xml:space="preserve"> 帳戶</w:t>
-      </w:r>
-    </w:p>
-    <w:p>
-      <w:pPr>
-        <w:pStyle w:val="a4"/>
-        <w:ind w:leftChars="0" w:left="1440"/>
-        <w:jc w:val="both"/>
-        <w:rPr>
-          <w:rFonts w:ascii="標楷體" w:eastAsia="標楷體" w:hAnsi="標楷體"/>
-          <w:sz w:val="44"/>
-          <w:szCs w:val="36"/>
-        </w:rPr>
-      </w:pPr>
-      <w:r>
-        <w:rPr>
-          <w:rFonts w:ascii="標楷體" w:eastAsia="標楷體" w:hAnsi="標楷體" w:hint="eastAsia"/>
-          <w:sz w:val="44"/>
-          <w:szCs w:val="36"/>
-        </w:rPr>
-        <w:t>經理、員工</w:t>
-      </w:r>
-      <w:r>
-        <w:rPr>
-          <w:rFonts w:ascii="標楷體" w:eastAsia="標楷體" w:hAnsi="標楷體" w:hint="eastAsia"/>
-          <w:sz w:val="44"/>
-          <w:szCs w:val="36"/>
-        </w:rPr>
-        <w:t>可以登入看到合作的相關資訊。</w:t>
-      </w:r>
-    </w:p>
-    <w:p>
-      <w:pPr>
-        <w:pStyle w:val="a4"/>
-        <w:ind w:leftChars="0" w:left="1440"/>
-        <w:jc w:val="both"/>
-        <w:rPr>
-          <w:rFonts w:ascii="標楷體" w:eastAsia="標楷體" w:hAnsi="標楷體" w:hint="eastAsia"/>
-          <w:sz w:val="52"/>
-          <w:szCs w:val="44"/>
-        </w:rPr>
-      </w:pPr>
+          <w:sz w:val="44"/>
+          <w:szCs w:val="36"/>
+        </w:rPr>
+      </w:pPr>
+      <w:r>
+        <w:rPr>
+          <w:rFonts w:ascii="標楷體" w:eastAsia="標楷體" w:hAnsi="標楷體" w:hint="eastAsia"/>
+          <w:sz w:val="44"/>
+          <w:szCs w:val="36"/>
+        </w:rPr>
+        <w:t>經理</w:t>
+      </w:r>
     </w:p>
     <w:p>
       <w:pPr>
         <w:pStyle w:val="a4"/>
         <w:numPr>
           <w:ilvl w:val="0"/>
-          <w:numId w:val="2"/>
+          <w:numId w:val="1"/>
         </w:numPr>
         <w:ind w:leftChars="0"/>
         <w:rPr>
-          <w:rFonts w:ascii="標楷體" w:eastAsia="標楷體" w:hAnsi="標楷體"/>
+          <w:rFonts w:ascii="標楷體" w:eastAsia="標楷體" w:hAnsi="標楷體" w:hint="eastAsia"/>
+          <w:sz w:val="44"/>
+          <w:szCs w:val="36"/>
+        </w:rPr>
+      </w:pPr>
+      <w:r>
+        <w:rPr>
+          <w:rFonts w:ascii="標楷體" w:eastAsia="標楷體" w:hAnsi="標楷體" w:hint="eastAsia"/>
+          <w:sz w:val="44"/>
+          <w:szCs w:val="36"/>
+        </w:rPr>
+        <w:t>員工</w:t>
+      </w:r>
+    </w:p>
+    <w:p>
+      <w:pPr>
+        <w:rPr>
+          <w:rFonts w:hint="eastAsia"/>
+        </w:rPr>
+      </w:pPr>
+      <w:r>
+        <w:br w:type="page"/>
+      </w:r>
+    </w:p>
+    <w:p>
+      <w:pPr>
+        <w:rPr>
+          <w:rFonts w:ascii="標楷體" w:eastAsia="標楷體" w:hAnsi="標楷體" w:hint="eastAsia"/>
           <w:sz w:val="52"/>
           <w:szCs w:val="52"/>
         </w:rPr>
@@ -1030,7 +925,8 @@
           <w:sz w:val="52"/>
           <w:szCs w:val="52"/>
         </w:rPr>
-        <w:t>查</w:t>
+        <w:lastRenderedPageBreak/>
+        <w:t>4</w:t>
       </w:r>
       <w:r>
         <w:rPr>
@@ -1038,103 +934,475 @@
           <w:sz w:val="52"/>
           <w:szCs w:val="52"/>
         </w:rPr>
-        <w:t xml:space="preserve"> 資料</w:t>
-      </w:r>
-    </w:p>
-    <w:p>
-      <w:pPr>
-        <w:pStyle w:val="a4"/>
-        <w:ind w:leftChars="0" w:left="1440"/>
-        <w:rPr>
-          <w:rFonts w:ascii="標楷體" w:eastAsia="標楷體" w:hAnsi="標楷體"/>
-          <w:sz w:val="44"/>
-          <w:szCs w:val="44"/>
-        </w:rPr>
-      </w:pPr>
-      <w:r>
-        <w:rPr>
-          <w:rFonts w:ascii="標楷體" w:eastAsia="標楷體" w:hAnsi="標楷體" w:hint="eastAsia"/>
-          <w:sz w:val="44"/>
-          <w:szCs w:val="44"/>
-        </w:rPr>
-        <w:t>老闆可以看所有資料</w:t>
-      </w:r>
-      <w:r>
-        <w:rPr>
-          <w:rFonts w:ascii="標楷體" w:eastAsia="標楷體" w:hAnsi="標楷體" w:hint="eastAsia"/>
-          <w:sz w:val="44"/>
-          <w:szCs w:val="44"/>
-        </w:rPr>
-        <w:t xml:space="preserve"> &amp;</w:t>
-      </w:r>
-    </w:p>
-    <w:p>
-      <w:pPr>
-        <w:pStyle w:val="a4"/>
-        <w:ind w:leftChars="0" w:left="1440"/>
-        <w:rPr>
-          <w:rFonts w:ascii="標楷體" w:eastAsia="標楷體" w:hAnsi="標楷體"/>
-          <w:sz w:val="44"/>
-          <w:szCs w:val="44"/>
-        </w:rPr>
-      </w:pPr>
-      <w:r>
-        <w:rPr>
-          <w:rFonts w:ascii="標楷體" w:eastAsia="標楷體" w:hAnsi="標楷體" w:hint="eastAsia"/>
-          <w:sz w:val="44"/>
-          <w:szCs w:val="44"/>
-        </w:rPr>
-        <w:t>經理可以看他所管理的資料</w:t>
-      </w:r>
-      <w:r>
-        <w:rPr>
-          <w:rFonts w:ascii="標楷體" w:eastAsia="標楷體" w:hAnsi="標楷體" w:hint="eastAsia"/>
-          <w:sz w:val="44"/>
-          <w:szCs w:val="44"/>
-        </w:rPr>
-        <w:t xml:space="preserve"> &amp;</w:t>
-      </w:r>
-    </w:p>
-    <w:p>
-      <w:pPr>
-        <w:pStyle w:val="a4"/>
-        <w:ind w:leftChars="0" w:left="1440"/>
-        <w:rPr>
-          <w:rFonts w:ascii="標楷體" w:eastAsia="標楷體" w:hAnsi="標楷體"/>
-          <w:sz w:val="44"/>
-          <w:szCs w:val="44"/>
-        </w:rPr>
-      </w:pPr>
-      <w:r>
-        <w:rPr>
-          <w:rFonts w:ascii="標楷體" w:eastAsia="標楷體" w:hAnsi="標楷體" w:hint="eastAsia"/>
-          <w:sz w:val="44"/>
-          <w:szCs w:val="44"/>
-        </w:rPr>
-        <w:t>一般員工可以看負責資料</w:t>
-      </w:r>
-    </w:p>
-    <w:p>
-      <w:pPr>
-        <w:pStyle w:val="a4"/>
-        <w:ind w:leftChars="0" w:left="1440"/>
-        <w:rPr>
-          <w:rFonts w:ascii="標楷體" w:eastAsia="標楷體" w:hAnsi="標楷體" w:hint="eastAsia"/>
-          <w:sz w:val="44"/>
-          <w:szCs w:val="44"/>
-        </w:rPr>
-      </w:pPr>
+        <w:t>.</w:t>
+      </w:r>
+      <w:r>
+        <w:rPr>
+          <w:rFonts w:ascii="標楷體" w:eastAsia="標楷體" w:hAnsi="標楷體" w:hint="eastAsia"/>
+          <w:sz w:val="52"/>
+          <w:szCs w:val="52"/>
+        </w:rPr>
+        <w:t>需求功能</w:t>
+      </w:r>
+      <w:r>
+        <w:rPr>
+          <w:rFonts w:ascii="標楷體" w:eastAsia="標楷體" w:hAnsi="標楷體" w:hint="eastAsia"/>
+          <w:sz w:val="52"/>
+          <w:szCs w:val="52"/>
+        </w:rPr>
+        <w:t>:</w:t>
+      </w:r>
     </w:p>
     <w:p>
       <w:pPr>
         <w:pStyle w:val="a4"/>
         <w:numPr>
           <w:ilvl w:val="0"/>
-          <w:numId w:val="2"/>
+          <w:numId w:val="7"/>
         </w:numPr>
         <w:ind w:leftChars="0"/>
         <w:rPr>
           <w:rFonts w:ascii="標楷體" w:eastAsia="標楷體" w:hAnsi="標楷體"/>
+          <w:sz w:val="36"/>
+          <w:szCs w:val="36"/>
+        </w:rPr>
+      </w:pPr>
+      <w:r>
+        <w:rPr>
+          <w:rFonts w:ascii="標楷體" w:eastAsia="標楷體" w:hAnsi="標楷體" w:hint="eastAsia"/>
+          <w:sz w:val="36"/>
+          <w:szCs w:val="36"/>
+        </w:rPr>
+        <w:t>限制使用者</w:t>
+      </w:r>
+    </w:p>
+    <w:p>
+      <w:pPr>
+        <w:pStyle w:val="a4"/>
+        <w:numPr>
+          <w:ilvl w:val="0"/>
+          <w:numId w:val="8"/>
+        </w:numPr>
+        <w:ind w:leftChars="0"/>
+        <w:rPr>
+          <w:rFonts w:ascii="標楷體" w:eastAsia="標楷體" w:hAnsi="標楷體" w:hint="eastAsia"/>
+          <w:sz w:val="36"/>
+          <w:szCs w:val="36"/>
+        </w:rPr>
+      </w:pPr>
+      <w:r>
+        <w:rPr>
+          <w:rFonts w:ascii="標楷體" w:eastAsia="標楷體" w:hAnsi="標楷體" w:hint="eastAsia"/>
+          <w:sz w:val="36"/>
+          <w:szCs w:val="36"/>
+        </w:rPr>
+        <w:t>限制可使用產品的人</w:t>
+      </w:r>
+    </w:p>
+    <w:p>
+      <w:pPr>
+        <w:pStyle w:val="a4"/>
+        <w:numPr>
+          <w:ilvl w:val="0"/>
+          <w:numId w:val="7"/>
+        </w:numPr>
+        <w:ind w:leftChars="0"/>
+        <w:rPr>
+          <w:rFonts w:ascii="標楷體" w:eastAsia="標楷體" w:hAnsi="標楷體"/>
+          <w:sz w:val="36"/>
+          <w:szCs w:val="36"/>
+        </w:rPr>
+      </w:pPr>
+      <w:r>
+        <w:rPr>
+          <w:rFonts w:ascii="標楷體" w:eastAsia="標楷體" w:hAnsi="標楷體" w:hint="eastAsia"/>
+          <w:sz w:val="36"/>
+          <w:szCs w:val="36"/>
+        </w:rPr>
+        <w:t>新增</w:t>
+      </w:r>
+      <w:r>
+        <w:rPr>
+          <w:rFonts w:ascii="標楷體" w:eastAsia="標楷體" w:hAnsi="標楷體" w:hint="eastAsia"/>
+          <w:sz w:val="36"/>
+          <w:szCs w:val="36"/>
+        </w:rPr>
+        <w:t>使用者</w:t>
+      </w:r>
+    </w:p>
+    <w:p>
+      <w:pPr>
+        <w:pStyle w:val="a4"/>
+        <w:numPr>
+          <w:ilvl w:val="0"/>
+          <w:numId w:val="8"/>
+        </w:numPr>
+        <w:ind w:leftChars="0"/>
+        <w:rPr>
+          <w:rFonts w:ascii="標楷體" w:eastAsia="標楷體" w:hAnsi="標楷體" w:hint="eastAsia"/>
+          <w:sz w:val="36"/>
+          <w:szCs w:val="36"/>
+        </w:rPr>
+      </w:pPr>
+      <w:r>
+        <w:rPr>
+          <w:rFonts w:ascii="標楷體" w:eastAsia="標楷體" w:hAnsi="標楷體" w:hint="eastAsia"/>
+          <w:sz w:val="36"/>
+          <w:szCs w:val="36"/>
+        </w:rPr>
+        <w:t>增加帳戶</w:t>
+      </w:r>
+    </w:p>
+    <w:p>
+      <w:pPr>
+        <w:pStyle w:val="a4"/>
+        <w:numPr>
+          <w:ilvl w:val="0"/>
+          <w:numId w:val="7"/>
+        </w:numPr>
+        <w:ind w:leftChars="0"/>
+        <w:rPr>
+          <w:rFonts w:ascii="標楷體" w:eastAsia="標楷體" w:hAnsi="標楷體"/>
+          <w:sz w:val="36"/>
+          <w:szCs w:val="36"/>
+        </w:rPr>
+      </w:pPr>
+      <w:r>
+        <w:rPr>
+          <w:rFonts w:ascii="標楷體" w:eastAsia="標楷體" w:hAnsi="標楷體" w:hint="eastAsia"/>
+          <w:sz w:val="36"/>
+          <w:szCs w:val="36"/>
+        </w:rPr>
+        <w:t>減少使用者</w:t>
+      </w:r>
+    </w:p>
+    <w:p>
+      <w:pPr>
+        <w:pStyle w:val="a4"/>
+        <w:numPr>
+          <w:ilvl w:val="0"/>
+          <w:numId w:val="8"/>
+        </w:numPr>
+        <w:ind w:leftChars="0"/>
+        <w:rPr>
+          <w:rFonts w:ascii="標楷體" w:eastAsia="標楷體" w:hAnsi="標楷體" w:hint="eastAsia"/>
+          <w:sz w:val="36"/>
+          <w:szCs w:val="36"/>
+        </w:rPr>
+      </w:pPr>
+      <w:r>
+        <w:rPr>
+          <w:rFonts w:ascii="標楷體" w:eastAsia="標楷體" w:hAnsi="標楷體" w:hint="eastAsia"/>
+          <w:sz w:val="36"/>
+          <w:szCs w:val="36"/>
+        </w:rPr>
+        <w:t>刪除帳戶</w:t>
+      </w:r>
+    </w:p>
+    <w:p>
+      <w:pPr>
+        <w:pStyle w:val="a4"/>
+        <w:numPr>
+          <w:ilvl w:val="0"/>
+          <w:numId w:val="7"/>
+        </w:numPr>
+        <w:ind w:leftChars="0"/>
+        <w:rPr>
+          <w:rFonts w:ascii="標楷體" w:eastAsia="標楷體" w:hAnsi="標楷體"/>
+          <w:sz w:val="36"/>
+          <w:szCs w:val="36"/>
+        </w:rPr>
+      </w:pPr>
+      <w:r>
+        <w:rPr>
+          <w:rFonts w:ascii="標楷體" w:eastAsia="標楷體" w:hAnsi="標楷體" w:hint="eastAsia"/>
+          <w:sz w:val="36"/>
+          <w:szCs w:val="36"/>
+        </w:rPr>
+        <w:t>資料篩選</w:t>
+      </w:r>
+    </w:p>
+    <w:p>
+      <w:pPr>
+        <w:pStyle w:val="a4"/>
+        <w:numPr>
+          <w:ilvl w:val="0"/>
+          <w:numId w:val="8"/>
+        </w:numPr>
+        <w:ind w:leftChars="0"/>
+        <w:rPr>
+          <w:rFonts w:ascii="標楷體" w:eastAsia="標楷體" w:hAnsi="標楷體" w:hint="eastAsia"/>
+          <w:sz w:val="36"/>
+          <w:szCs w:val="36"/>
+        </w:rPr>
+      </w:pPr>
+      <w:r>
+        <w:rPr>
+          <w:rFonts w:ascii="標楷體" w:eastAsia="標楷體" w:hAnsi="標楷體" w:hint="eastAsia"/>
+          <w:sz w:val="36"/>
+          <w:szCs w:val="36"/>
+        </w:rPr>
+        <w:t>給限制作過濾</w:t>
+      </w:r>
+    </w:p>
+    <w:p>
+      <w:pPr>
+        <w:pStyle w:val="a4"/>
+        <w:numPr>
+          <w:ilvl w:val="0"/>
+          <w:numId w:val="7"/>
+        </w:numPr>
+        <w:ind w:leftChars="0"/>
+        <w:rPr>
+          <w:rFonts w:ascii="標楷體" w:eastAsia="標楷體" w:hAnsi="標楷體"/>
+          <w:sz w:val="36"/>
+          <w:szCs w:val="36"/>
+        </w:rPr>
+      </w:pPr>
+      <w:r>
+        <w:rPr>
+          <w:rFonts w:ascii="標楷體" w:eastAsia="標楷體" w:hAnsi="標楷體" w:hint="eastAsia"/>
+          <w:sz w:val="36"/>
+          <w:szCs w:val="36"/>
+        </w:rPr>
+        <w:t>查看簡易資料</w:t>
+      </w:r>
+    </w:p>
+    <w:p>
+      <w:pPr>
+        <w:pStyle w:val="a4"/>
+        <w:numPr>
+          <w:ilvl w:val="0"/>
+          <w:numId w:val="8"/>
+        </w:numPr>
+        <w:ind w:leftChars="0"/>
+        <w:rPr>
+          <w:rFonts w:ascii="標楷體" w:eastAsia="標楷體" w:hAnsi="標楷體" w:hint="eastAsia"/>
+          <w:sz w:val="36"/>
+          <w:szCs w:val="36"/>
+        </w:rPr>
+      </w:pPr>
+      <w:r>
+        <w:rPr>
+          <w:rFonts w:ascii="標楷體" w:eastAsia="標楷體" w:hAnsi="標楷體" w:hint="eastAsia"/>
+          <w:sz w:val="36"/>
+          <w:szCs w:val="36"/>
+        </w:rPr>
+        <w:t>過濾完資料</w:t>
+      </w:r>
+    </w:p>
+    <w:p>
+      <w:pPr>
+        <w:pStyle w:val="a4"/>
+        <w:numPr>
+          <w:ilvl w:val="0"/>
+          <w:numId w:val="7"/>
+        </w:numPr>
+        <w:ind w:leftChars="0"/>
+        <w:rPr>
+          <w:rFonts w:ascii="標楷體" w:eastAsia="標楷體" w:hAnsi="標楷體"/>
+          <w:sz w:val="36"/>
+          <w:szCs w:val="36"/>
+        </w:rPr>
+      </w:pPr>
+      <w:r>
+        <w:rPr>
+          <w:rFonts w:ascii="標楷體" w:eastAsia="標楷體" w:hAnsi="標楷體" w:hint="eastAsia"/>
+          <w:sz w:val="36"/>
+          <w:szCs w:val="36"/>
+        </w:rPr>
+        <w:t>查看詳細資料</w:t>
+      </w:r>
+    </w:p>
+    <w:p>
+      <w:pPr>
+        <w:pStyle w:val="a4"/>
+        <w:numPr>
+          <w:ilvl w:val="0"/>
+          <w:numId w:val="8"/>
+        </w:numPr>
+        <w:ind w:leftChars="0"/>
+        <w:rPr>
+          <w:rFonts w:ascii="標楷體" w:eastAsia="標楷體" w:hAnsi="標楷體" w:hint="eastAsia"/>
+          <w:sz w:val="36"/>
+          <w:szCs w:val="36"/>
+        </w:rPr>
+      </w:pPr>
+      <w:r>
+        <w:rPr>
+          <w:rFonts w:ascii="標楷體" w:eastAsia="標楷體" w:hAnsi="標楷體" w:hint="eastAsia"/>
+          <w:sz w:val="36"/>
+          <w:szCs w:val="36"/>
+        </w:rPr>
+        <w:t>建立於第5.給更詳細資料</w:t>
+      </w:r>
+    </w:p>
+    <w:p>
+      <w:pPr>
+        <w:pStyle w:val="a4"/>
+        <w:numPr>
+          <w:ilvl w:val="0"/>
+          <w:numId w:val="7"/>
+        </w:numPr>
+        <w:ind w:leftChars="0"/>
+        <w:rPr>
+          <w:rFonts w:ascii="標楷體" w:eastAsia="標楷體" w:hAnsi="標楷體"/>
+          <w:sz w:val="36"/>
+          <w:szCs w:val="36"/>
+        </w:rPr>
+      </w:pPr>
+      <w:r>
+        <w:rPr>
+          <w:rFonts w:ascii="標楷體" w:eastAsia="標楷體" w:hAnsi="標楷體" w:hint="eastAsia"/>
+          <w:sz w:val="36"/>
+          <w:szCs w:val="36"/>
+        </w:rPr>
+        <w:t>新增專案</w:t>
+      </w:r>
+    </w:p>
+    <w:p>
+      <w:pPr>
+        <w:pStyle w:val="a4"/>
+        <w:numPr>
+          <w:ilvl w:val="0"/>
+          <w:numId w:val="8"/>
+        </w:numPr>
+        <w:ind w:leftChars="0"/>
+        <w:rPr>
+          <w:rFonts w:ascii="標楷體" w:eastAsia="標楷體" w:hAnsi="標楷體" w:hint="eastAsia"/>
+          <w:sz w:val="36"/>
+          <w:szCs w:val="36"/>
+        </w:rPr>
+      </w:pPr>
+      <w:r>
+        <w:rPr>
+          <w:rFonts w:ascii="標楷體" w:eastAsia="標楷體" w:hAnsi="標楷體" w:hint="eastAsia"/>
+          <w:sz w:val="36"/>
+          <w:szCs w:val="36"/>
+        </w:rPr>
+        <w:t>產生對應資料庫定義的專案</w:t>
+      </w:r>
+    </w:p>
+    <w:p>
+      <w:pPr>
+        <w:pStyle w:val="a4"/>
+        <w:numPr>
+          <w:ilvl w:val="0"/>
+          <w:numId w:val="7"/>
+        </w:numPr>
+        <w:ind w:leftChars="0"/>
+        <w:rPr>
+          <w:rFonts w:ascii="標楷體" w:eastAsia="標楷體" w:hAnsi="標楷體"/>
+          <w:sz w:val="36"/>
+          <w:szCs w:val="36"/>
+        </w:rPr>
+      </w:pPr>
+      <w:r>
+        <w:rPr>
+          <w:rFonts w:ascii="標楷體" w:eastAsia="標楷體" w:hAnsi="標楷體" w:hint="eastAsia"/>
+          <w:sz w:val="36"/>
+          <w:szCs w:val="36"/>
+        </w:rPr>
+        <w:t>修改專案</w:t>
+      </w:r>
+    </w:p>
+    <w:p>
+      <w:pPr>
+        <w:pStyle w:val="a4"/>
+        <w:numPr>
+          <w:ilvl w:val="0"/>
+          <w:numId w:val="8"/>
+        </w:numPr>
+        <w:ind w:leftChars="0"/>
+        <w:rPr>
+          <w:rFonts w:ascii="標楷體" w:eastAsia="標楷體" w:hAnsi="標楷體" w:hint="eastAsia"/>
+          <w:sz w:val="36"/>
+          <w:szCs w:val="36"/>
+        </w:rPr>
+      </w:pPr>
+      <w:r>
+        <w:rPr>
+          <w:rFonts w:ascii="標楷體" w:eastAsia="標楷體" w:hAnsi="標楷體" w:hint="eastAsia"/>
+          <w:sz w:val="36"/>
+          <w:szCs w:val="36"/>
+        </w:rPr>
+        <w:t>修改資料且修改後</w:t>
+      </w:r>
+      <w:r>
+        <w:rPr>
+          <w:rFonts w:ascii="標楷體" w:eastAsia="標楷體" w:hAnsi="標楷體" w:hint="eastAsia"/>
+          <w:sz w:val="36"/>
+          <w:szCs w:val="36"/>
+        </w:rPr>
+        <w:t>資料庫定義無誤</w:t>
+      </w:r>
+      <w:r>
+        <w:rPr>
+          <w:rFonts w:ascii="標楷體" w:eastAsia="標楷體" w:hAnsi="標楷體" w:hint="eastAsia"/>
+          <w:sz w:val="36"/>
+          <w:szCs w:val="36"/>
+        </w:rPr>
+        <w:t>之專案</w:t>
+      </w:r>
+    </w:p>
+    <w:p>
+      <w:pPr>
+        <w:pStyle w:val="a4"/>
+        <w:numPr>
+          <w:ilvl w:val="0"/>
+          <w:numId w:val="7"/>
+        </w:numPr>
+        <w:ind w:leftChars="0"/>
+        <w:rPr>
+          <w:rFonts w:ascii="標楷體" w:eastAsia="標楷體" w:hAnsi="標楷體"/>
+          <w:sz w:val="36"/>
+          <w:szCs w:val="36"/>
+        </w:rPr>
+      </w:pPr>
+      <w:r>
+        <w:rPr>
+          <w:rFonts w:ascii="標楷體" w:eastAsia="標楷體" w:hAnsi="標楷體" w:hint="eastAsia"/>
+          <w:sz w:val="36"/>
+          <w:szCs w:val="36"/>
+        </w:rPr>
+        <w:t>新增檢測日期</w:t>
+      </w:r>
+    </w:p>
+    <w:p>
+      <w:pPr>
+        <w:pStyle w:val="a4"/>
+        <w:numPr>
+          <w:ilvl w:val="0"/>
+          <w:numId w:val="8"/>
+        </w:numPr>
+        <w:ind w:leftChars="0"/>
+        <w:rPr>
+          <w:rFonts w:ascii="標楷體" w:eastAsia="標楷體" w:hAnsi="標楷體" w:hint="eastAsia"/>
+          <w:sz w:val="36"/>
+          <w:szCs w:val="36"/>
+        </w:rPr>
+      </w:pPr>
+      <w:r>
+        <w:rPr>
+          <w:rFonts w:ascii="標楷體" w:eastAsia="標楷體" w:hAnsi="標楷體" w:hint="eastAsia"/>
+          <w:sz w:val="36"/>
+          <w:szCs w:val="36"/>
+        </w:rPr>
+        <w:t>產生對應資料庫定義的</w:t>
+      </w:r>
+      <w:r>
+        <w:rPr>
+          <w:rFonts w:ascii="標楷體" w:eastAsia="標楷體" w:hAnsi="標楷體" w:hint="eastAsia"/>
+          <w:sz w:val="36"/>
+          <w:szCs w:val="36"/>
+        </w:rPr>
+        <w:t>檢測日期</w:t>
+      </w:r>
+    </w:p>
+    <w:p>
+      <w:pPr>
+        <w:rPr>
+          <w:rFonts w:ascii="標楷體" w:eastAsia="標楷體" w:hAnsi="標楷體"/>
           <w:sz w:val="52"/>
           <w:szCs w:val="52"/>
         </w:rPr>
@@ -1145,144 +1413,457 @@
           <w:sz w:val="52"/>
           <w:szCs w:val="52"/>
         </w:rPr>
-        <w:t>改</w:t>
-      </w:r>
-      <w:r>
-        <w:rPr>
-          <w:rFonts w:ascii="標楷體" w:eastAsia="標楷體" w:hAnsi="標楷體" w:hint="eastAsia"/>
+        <w:lastRenderedPageBreak/>
+        <w:t>5.輸入和輸出</w:t>
+      </w:r>
+    </w:p>
+    <w:p>
+      <w:pPr>
+        <w:rPr>
+          <w:rFonts w:ascii="標楷體" w:eastAsia="標楷體" w:hAnsi="標楷體" w:hint="eastAsia"/>
+          <w:sz w:val="36"/>
+          <w:szCs w:val="36"/>
+        </w:rPr>
+      </w:pPr>
+    </w:p>
+    <w:p>
+      <w:pPr>
+        <w:ind w:firstLine="480"/>
+        <w:rPr>
+          <w:rFonts w:ascii="標楷體" w:eastAsia="標楷體" w:hAnsi="標楷體"/>
+          <w:sz w:val="40"/>
+          <w:szCs w:val="40"/>
+        </w:rPr>
+      </w:pPr>
+      <w:r>
+        <w:rPr>
+          <w:rFonts w:ascii="標楷體" w:eastAsia="標楷體" w:hAnsi="標楷體" w:hint="eastAsia"/>
+          <w:sz w:val="40"/>
+          <w:szCs w:val="40"/>
+        </w:rPr>
+        <w:t>輸入帳戶及密碼</w:t>
+      </w:r>
+    </w:p>
+    <w:p>
+      <w:pPr>
+        <w:ind w:left="480" w:firstLine="480"/>
+        <w:rPr>
+          <w:rFonts w:ascii="標楷體" w:eastAsia="標楷體" w:hAnsi="標楷體" w:hint="eastAsia"/>
+          <w:sz w:val="40"/>
+          <w:szCs w:val="40"/>
+        </w:rPr>
+      </w:pPr>
+      <w:r>
+        <w:rPr>
+          <w:rFonts w:ascii="標楷體" w:eastAsia="標楷體" w:hAnsi="標楷體" w:hint="eastAsia"/>
+          <w:sz w:val="40"/>
+          <w:szCs w:val="40"/>
+        </w:rPr>
+        <w:t>成功給對應介面</w:t>
+      </w:r>
+    </w:p>
+    <w:p>
+      <w:pPr>
+        <w:ind w:left="480" w:firstLine="480"/>
+        <w:rPr>
+          <w:rFonts w:ascii="標楷體" w:eastAsia="標楷體" w:hAnsi="標楷體"/>
+          <w:sz w:val="40"/>
+          <w:szCs w:val="40"/>
+        </w:rPr>
+      </w:pPr>
+      <w:r>
+        <w:rPr>
+          <w:rFonts w:ascii="標楷體" w:eastAsia="標楷體" w:hAnsi="標楷體" w:hint="eastAsia"/>
+          <w:sz w:val="40"/>
+          <w:szCs w:val="40"/>
+        </w:rPr>
+        <w:t>失敗給登入錯誤訊息</w:t>
+      </w:r>
+    </w:p>
+    <w:p>
+      <w:pPr>
+        <w:ind w:left="480"/>
+        <w:rPr>
+          <w:rFonts w:ascii="標楷體" w:eastAsia="標楷體" w:hAnsi="標楷體"/>
+          <w:sz w:val="40"/>
+          <w:szCs w:val="40"/>
+        </w:rPr>
+      </w:pPr>
+      <w:r>
+        <w:rPr>
+          <w:rFonts w:ascii="標楷體" w:eastAsia="標楷體" w:hAnsi="標楷體" w:hint="eastAsia"/>
+          <w:sz w:val="40"/>
+          <w:szCs w:val="40"/>
+        </w:rPr>
+        <w:t>輸入欲新增之帳戶</w:t>
+      </w:r>
+    </w:p>
+    <w:p>
+      <w:pPr>
+        <w:ind w:left="480" w:firstLine="480"/>
+        <w:rPr>
+          <w:rFonts w:ascii="標楷體" w:eastAsia="標楷體" w:hAnsi="標楷體"/>
+          <w:sz w:val="40"/>
+          <w:szCs w:val="40"/>
+        </w:rPr>
+      </w:pPr>
+      <w:r>
+        <w:rPr>
+          <w:rFonts w:ascii="標楷體" w:eastAsia="標楷體" w:hAnsi="標楷體" w:hint="eastAsia"/>
+          <w:sz w:val="40"/>
+          <w:szCs w:val="40"/>
+        </w:rPr>
+        <w:t>前端格式錯誤，給錯誤提示</w:t>
+      </w:r>
+    </w:p>
+    <w:p>
+      <w:pPr>
+        <w:ind w:left="480" w:firstLine="480"/>
+        <w:rPr>
+          <w:rFonts w:ascii="標楷體" w:eastAsia="標楷體" w:hAnsi="標楷體"/>
+          <w:sz w:val="40"/>
+          <w:szCs w:val="40"/>
+        </w:rPr>
+      </w:pPr>
+      <w:r>
+        <w:rPr>
+          <w:rFonts w:ascii="標楷體" w:eastAsia="標楷體" w:hAnsi="標楷體" w:hint="eastAsia"/>
+          <w:sz w:val="40"/>
+          <w:szCs w:val="40"/>
+        </w:rPr>
+        <w:t>前端格式正確，給送出成功訊息</w:t>
+      </w:r>
+    </w:p>
+    <w:p>
+      <w:pPr>
+        <w:ind w:left="480" w:firstLine="480"/>
+        <w:rPr>
+          <w:rFonts w:ascii="標楷體" w:eastAsia="標楷體" w:hAnsi="標楷體"/>
+          <w:sz w:val="40"/>
+          <w:szCs w:val="40"/>
+        </w:rPr>
+      </w:pPr>
+      <w:r>
+        <w:rPr>
+          <w:rFonts w:ascii="標楷體" w:eastAsia="標楷體" w:hAnsi="標楷體" w:hint="eastAsia"/>
+          <w:sz w:val="40"/>
+          <w:szCs w:val="40"/>
+        </w:rPr>
+        <w:t>後端資料定義正確，給新增成功訊息</w:t>
+      </w:r>
+    </w:p>
+    <w:p>
+      <w:pPr>
+        <w:ind w:left="480" w:firstLine="480"/>
+        <w:rPr>
+          <w:rFonts w:ascii="標楷體" w:eastAsia="標楷體" w:hAnsi="標楷體"/>
+          <w:sz w:val="40"/>
+          <w:szCs w:val="40"/>
+        </w:rPr>
+      </w:pPr>
+      <w:r>
+        <w:rPr>
+          <w:rFonts w:ascii="標楷體" w:eastAsia="標楷體" w:hAnsi="標楷體" w:hint="eastAsia"/>
+          <w:sz w:val="40"/>
+          <w:szCs w:val="40"/>
+        </w:rPr>
+        <w:t>後端資料定義錯誤，給新增失敗訊息</w:t>
+      </w:r>
+    </w:p>
+    <w:p>
+      <w:pPr>
+        <w:rPr>
+          <w:rFonts w:ascii="標楷體" w:eastAsia="標楷體" w:hAnsi="標楷體"/>
+          <w:sz w:val="40"/>
+          <w:szCs w:val="40"/>
+        </w:rPr>
+      </w:pPr>
+      <w:r>
+        <w:rPr>
+          <w:rFonts w:ascii="標楷體" w:eastAsia="標楷體" w:hAnsi="標楷體"/>
+          <w:sz w:val="40"/>
+          <w:szCs w:val="40"/>
+        </w:rPr>
+        <w:tab/>
+      </w:r>
+      <w:r>
+        <w:rPr>
+          <w:rFonts w:ascii="標楷體" w:eastAsia="標楷體" w:hAnsi="標楷體" w:hint="eastAsia"/>
+          <w:sz w:val="40"/>
+          <w:szCs w:val="40"/>
+        </w:rPr>
+        <w:t>輸入欲</w:t>
+      </w:r>
+      <w:r>
+        <w:rPr>
+          <w:rFonts w:ascii="標楷體" w:eastAsia="標楷體" w:hAnsi="標楷體" w:hint="eastAsia"/>
+          <w:sz w:val="40"/>
+          <w:szCs w:val="40"/>
+        </w:rPr>
+        <w:t>刪除</w:t>
+      </w:r>
+      <w:r>
+        <w:rPr>
+          <w:rFonts w:ascii="標楷體" w:eastAsia="標楷體" w:hAnsi="標楷體" w:hint="eastAsia"/>
+          <w:sz w:val="40"/>
+          <w:szCs w:val="40"/>
+        </w:rPr>
+        <w:t>之帳戶</w:t>
+      </w:r>
+    </w:p>
+    <w:p>
+      <w:pPr>
+        <w:ind w:left="480" w:firstLine="480"/>
+        <w:rPr>
+          <w:rFonts w:ascii="標楷體" w:eastAsia="標楷體" w:hAnsi="標楷體"/>
+          <w:sz w:val="40"/>
+          <w:szCs w:val="40"/>
+        </w:rPr>
+      </w:pPr>
+      <w:r>
+        <w:rPr>
+          <w:rFonts w:ascii="標楷體" w:eastAsia="標楷體" w:hAnsi="標楷體" w:hint="eastAsia"/>
+          <w:sz w:val="40"/>
+          <w:szCs w:val="40"/>
+        </w:rPr>
+        <w:t>前端格式錯誤，給錯誤提示</w:t>
+      </w:r>
+    </w:p>
+    <w:p>
+      <w:pPr>
+        <w:ind w:left="480" w:firstLine="480"/>
+        <w:rPr>
+          <w:rFonts w:ascii="標楷體" w:eastAsia="標楷體" w:hAnsi="標楷體"/>
+          <w:sz w:val="40"/>
+          <w:szCs w:val="40"/>
+        </w:rPr>
+      </w:pPr>
+      <w:r>
+        <w:rPr>
+          <w:rFonts w:ascii="標楷體" w:eastAsia="標楷體" w:hAnsi="標楷體" w:hint="eastAsia"/>
+          <w:sz w:val="40"/>
+          <w:szCs w:val="40"/>
+        </w:rPr>
+        <w:t>前端格式正確，給送出成功訊息</w:t>
+      </w:r>
+    </w:p>
+    <w:p>
+      <w:pPr>
+        <w:ind w:left="480" w:firstLine="480"/>
+        <w:rPr>
+          <w:rFonts w:ascii="標楷體" w:eastAsia="標楷體" w:hAnsi="標楷體"/>
+          <w:sz w:val="40"/>
+          <w:szCs w:val="40"/>
+        </w:rPr>
+      </w:pPr>
+      <w:r>
+        <w:rPr>
+          <w:rFonts w:ascii="標楷體" w:eastAsia="標楷體" w:hAnsi="標楷體" w:hint="eastAsia"/>
+          <w:sz w:val="40"/>
+          <w:szCs w:val="40"/>
+        </w:rPr>
+        <w:t>後端資料定義正確，給</w:t>
+      </w:r>
+      <w:r>
+        <w:rPr>
+          <w:rFonts w:ascii="標楷體" w:eastAsia="標楷體" w:hAnsi="標楷體" w:hint="eastAsia"/>
+          <w:sz w:val="40"/>
+          <w:szCs w:val="40"/>
+        </w:rPr>
+        <w:t>刪除</w:t>
+      </w:r>
+      <w:r>
+        <w:rPr>
+          <w:rFonts w:ascii="標楷體" w:eastAsia="標楷體" w:hAnsi="標楷體" w:hint="eastAsia"/>
+          <w:sz w:val="40"/>
+          <w:szCs w:val="40"/>
+        </w:rPr>
+        <w:t>成功訊息</w:t>
+      </w:r>
+    </w:p>
+    <w:p>
+      <w:pPr>
+        <w:ind w:left="480" w:firstLine="480"/>
+        <w:rPr>
+          <w:rFonts w:ascii="標楷體" w:eastAsia="標楷體" w:hAnsi="標楷體"/>
+          <w:sz w:val="40"/>
+          <w:szCs w:val="40"/>
+        </w:rPr>
+      </w:pPr>
+      <w:r>
+        <w:rPr>
+          <w:rFonts w:ascii="標楷體" w:eastAsia="標楷體" w:hAnsi="標楷體" w:hint="eastAsia"/>
+          <w:sz w:val="40"/>
+          <w:szCs w:val="40"/>
+        </w:rPr>
+        <w:t>後端資料定義錯誤，給</w:t>
+      </w:r>
+      <w:r>
+        <w:rPr>
+          <w:rFonts w:ascii="標楷體" w:eastAsia="標楷體" w:hAnsi="標楷體" w:hint="eastAsia"/>
+          <w:sz w:val="40"/>
+          <w:szCs w:val="40"/>
+        </w:rPr>
+        <w:t>刪除</w:t>
+      </w:r>
+      <w:r>
+        <w:rPr>
+          <w:rFonts w:ascii="標楷體" w:eastAsia="標楷體" w:hAnsi="標楷體" w:hint="eastAsia"/>
+          <w:sz w:val="40"/>
+          <w:szCs w:val="40"/>
+        </w:rPr>
+        <w:t>失敗訊息</w:t>
+      </w:r>
+    </w:p>
+    <w:p>
+      <w:pPr>
+        <w:rPr>
+          <w:rFonts w:ascii="標楷體" w:eastAsia="標楷體" w:hAnsi="標楷體"/>
+          <w:sz w:val="40"/>
+          <w:szCs w:val="40"/>
+        </w:rPr>
+      </w:pPr>
+      <w:r>
+        <w:rPr>
+          <w:rFonts w:ascii="標楷體" w:eastAsia="標楷體" w:hAnsi="標楷體"/>
+          <w:sz w:val="40"/>
+          <w:szCs w:val="40"/>
+        </w:rPr>
+        <w:tab/>
+      </w:r>
+      <w:r>
+        <w:rPr>
+          <w:rFonts w:ascii="標楷體" w:eastAsia="標楷體" w:hAnsi="標楷體" w:hint="eastAsia"/>
+          <w:sz w:val="40"/>
+          <w:szCs w:val="40"/>
+        </w:rPr>
+        <w:t>輸入條件篩選</w:t>
+      </w:r>
+    </w:p>
+    <w:p>
+      <w:pPr>
+        <w:rPr>
+          <w:rFonts w:ascii="標楷體" w:eastAsia="標楷體" w:hAnsi="標楷體"/>
+          <w:sz w:val="40"/>
+          <w:szCs w:val="40"/>
+        </w:rPr>
+      </w:pPr>
+      <w:r>
+        <w:rPr>
+          <w:rFonts w:ascii="標楷體" w:eastAsia="標楷體" w:hAnsi="標楷體"/>
+          <w:sz w:val="40"/>
+          <w:szCs w:val="40"/>
+        </w:rPr>
+        <w:tab/>
+      </w:r>
+      <w:r>
+        <w:rPr>
+          <w:rFonts w:ascii="標楷體" w:eastAsia="標楷體" w:hAnsi="標楷體"/>
+          <w:sz w:val="40"/>
+          <w:szCs w:val="40"/>
+        </w:rPr>
+        <w:tab/>
+      </w:r>
+      <w:r>
+        <w:rPr>
+          <w:rFonts w:ascii="標楷體" w:eastAsia="標楷體" w:hAnsi="標楷體" w:hint="eastAsia"/>
+          <w:sz w:val="40"/>
+          <w:szCs w:val="40"/>
+        </w:rPr>
+        <w:t>必成功給對應資料</w:t>
+      </w:r>
+    </w:p>
+    <w:p>
+      <w:pPr>
+        <w:rPr>
+          <w:rFonts w:ascii="標楷體" w:eastAsia="標楷體" w:hAnsi="標楷體"/>
+          <w:sz w:val="40"/>
+          <w:szCs w:val="40"/>
+        </w:rPr>
+      </w:pPr>
+      <w:r>
+        <w:rPr>
+          <w:rFonts w:ascii="標楷體" w:eastAsia="標楷體" w:hAnsi="標楷體"/>
+          <w:sz w:val="40"/>
+          <w:szCs w:val="40"/>
+        </w:rPr>
+        <w:tab/>
+      </w:r>
+      <w:r>
+        <w:rPr>
+          <w:rFonts w:ascii="標楷體" w:eastAsia="標楷體" w:hAnsi="標楷體" w:hint="eastAsia"/>
+          <w:sz w:val="40"/>
+          <w:szCs w:val="40"/>
+        </w:rPr>
+        <w:t>得到對應資料，並點擊詳細資料</w:t>
+      </w:r>
+    </w:p>
+    <w:p>
+      <w:pPr>
+        <w:rPr>
+          <w:rFonts w:ascii="標楷體" w:eastAsia="標楷體" w:hAnsi="標楷體"/>
+          <w:sz w:val="40"/>
+          <w:szCs w:val="40"/>
+        </w:rPr>
+      </w:pPr>
+      <w:r>
+        <w:rPr>
+          <w:rFonts w:ascii="標楷體" w:eastAsia="標楷體" w:hAnsi="標楷體"/>
+          <w:sz w:val="40"/>
+          <w:szCs w:val="40"/>
+        </w:rPr>
+        <w:tab/>
+      </w:r>
+      <w:r>
+        <w:rPr>
+          <w:rFonts w:ascii="標楷體" w:eastAsia="標楷體" w:hAnsi="標楷體"/>
+          <w:sz w:val="40"/>
+          <w:szCs w:val="40"/>
+        </w:rPr>
+        <w:tab/>
+      </w:r>
+      <w:r>
+        <w:rPr>
+          <w:rFonts w:ascii="標楷體" w:eastAsia="標楷體" w:hAnsi="標楷體" w:hint="eastAsia"/>
+          <w:sz w:val="40"/>
+          <w:szCs w:val="40"/>
+        </w:rPr>
+        <w:t>給詳細資訊</w:t>
+      </w:r>
+    </w:p>
+    <w:p>
+      <w:pPr>
+        <w:rPr>
+          <w:rFonts w:ascii="標楷體" w:eastAsia="標楷體" w:hAnsi="標楷體" w:hint="eastAsia"/>
+          <w:sz w:val="40"/>
+          <w:szCs w:val="40"/>
+        </w:rPr>
+      </w:pPr>
+      <w:r>
+        <w:rPr>
+          <w:rFonts w:ascii="標楷體" w:eastAsia="標楷體" w:hAnsi="標楷體"/>
+          <w:sz w:val="40"/>
+          <w:szCs w:val="40"/>
+        </w:rPr>
+        <w:lastRenderedPageBreak/>
+        <w:tab/>
+      </w:r>
+      <w:bookmarkStart w:id="0" w:name="_GoBack"/>
+      <w:bookmarkEnd w:id="0"/>
+    </w:p>
+    <w:p>
+      <w:pPr>
+        <w:rPr>
+          <w:rFonts w:ascii="標楷體" w:eastAsia="標楷體" w:hAnsi="標楷體"/>
           <w:sz w:val="52"/>
           <w:szCs w:val="52"/>
         </w:rPr>
-        <w:t xml:space="preserve"> &amp; 增加 資料</w:t>
-      </w:r>
-    </w:p>
-    <w:p>
-      <w:pPr>
-        <w:pStyle w:val="a4"/>
-        <w:ind w:leftChars="0" w:left="1440"/>
-        <w:rPr>
-          <w:rFonts w:ascii="標楷體" w:eastAsia="標楷體" w:hAnsi="標楷體"/>
-          <w:sz w:val="44"/>
-          <w:szCs w:val="44"/>
-        </w:rPr>
-      </w:pPr>
-      <w:r>
-        <w:rPr>
-          <w:rFonts w:ascii="標楷體" w:eastAsia="標楷體" w:hAnsi="標楷體" w:hint="eastAsia"/>
-          <w:sz w:val="44"/>
-          <w:szCs w:val="44"/>
-        </w:rPr>
-        <w:t>根據自身權限可做修改資料或增加資料</w:t>
-      </w:r>
-    </w:p>
-    <w:p>
-      <w:pPr>
-        <w:pStyle w:val="a4"/>
-        <w:ind w:leftChars="0" w:left="1440"/>
-        <w:rPr>
-          <w:rFonts w:ascii="標楷體" w:eastAsia="標楷體" w:hAnsi="標楷體"/>
-          <w:sz w:val="44"/>
-          <w:szCs w:val="44"/>
-        </w:rPr>
-      </w:pPr>
-      <w:r>
-        <w:rPr>
-          <w:rFonts w:ascii="標楷體" w:eastAsia="標楷體" w:hAnsi="標楷體"/>
-          <w:sz w:val="44"/>
-          <w:szCs w:val="44"/>
-        </w:rPr>
-        <w:br w:type="page"/>
-      </w:r>
-    </w:p>
-    <w:p>
-      <w:pPr>
+      </w:pPr>
+      <w:r>
         <w:rPr>
           <w:rFonts w:ascii="標楷體" w:eastAsia="標楷體" w:hAnsi="標楷體"/>
           <w:sz w:val="52"/>
           <w:szCs w:val="52"/>
-        </w:rPr>
-      </w:pPr>
-    </w:p>
-    <w:p>
-      <w:pPr>
-        <w:rPr>
-          <w:rFonts w:ascii="標楷體" w:eastAsia="標楷體" w:hAnsi="標楷體"/>
-          <w:sz w:val="52"/>
-          <w:szCs w:val="52"/>
-        </w:rPr>
-      </w:pPr>
-      <w:r>
-        <w:rPr>
-          <w:rFonts w:ascii="標楷體" w:eastAsia="標楷體" w:hAnsi="標楷體" w:hint="eastAsia"/>
-          <w:sz w:val="52"/>
-          <w:szCs w:val="52"/>
-        </w:rPr>
-        <w:t>5</w:t>
-      </w:r>
-      <w:r>
-        <w:rPr>
-          <w:rFonts w:ascii="標楷體" w:eastAsia="標楷體" w:hAnsi="標楷體" w:hint="eastAsia"/>
-          <w:sz w:val="52"/>
-          <w:szCs w:val="52"/>
-        </w:rPr>
-        <w:t>.</w:t>
-      </w:r>
-      <w:r>
-        <w:rPr>
-          <w:rFonts w:ascii="標楷體" w:eastAsia="標楷體" w:hAnsi="標楷體" w:hint="eastAsia"/>
-          <w:sz w:val="52"/>
-          <w:szCs w:val="52"/>
-        </w:rPr>
-        <w:t>輸入&amp;輸出</w:t>
-      </w:r>
-      <w:r>
-        <w:rPr>
-          <w:rFonts w:ascii="標楷體" w:eastAsia="標楷體" w:hAnsi="標楷體" w:hint="eastAsia"/>
-          <w:sz w:val="52"/>
-          <w:szCs w:val="52"/>
-        </w:rPr>
-        <w:t>:</w:t>
-      </w:r>
-    </w:p>
-    <w:p>
-      <w:pPr>
-        <w:rPr>
-          <w:rFonts w:ascii="標楷體" w:eastAsia="標楷體" w:hAnsi="標楷體"/>
-          <w:sz w:val="52"/>
-          <w:szCs w:val="52"/>
-        </w:rPr>
-      </w:pPr>
-    </w:p>
-    <w:p>
-      <w:pPr>
-        <w:rPr>
-          <w:rFonts w:ascii="標楷體" w:eastAsia="標楷體" w:hAnsi="標楷體"/>
-          <w:sz w:val="44"/>
-          <w:szCs w:val="44"/>
-        </w:rPr>
-      </w:pPr>
-      <w:r>
-        <w:rPr>
-          <w:rFonts w:ascii="標楷體" w:eastAsia="標楷體" w:hAnsi="標楷體" w:hint="eastAsia"/>
-          <w:sz w:val="44"/>
-          <w:szCs w:val="44"/>
-        </w:rPr>
-        <w:t>待補</w:t>
-      </w:r>
-    </w:p>
-    <w:p>
-      <w:pPr>
-        <w:rPr>
-          <w:rFonts w:ascii="標楷體" w:eastAsia="標楷體" w:hAnsi="標楷體"/>
-          <w:sz w:val="44"/>
-          <w:szCs w:val="44"/>
-        </w:rPr>
-      </w:pPr>
-      <w:r>
-        <w:rPr>
-          <w:rFonts w:ascii="標楷體" w:eastAsia="標楷體" w:hAnsi="標楷體"/>
-          <w:sz w:val="44"/>
-          <w:szCs w:val="44"/>
         </w:rPr>
         <w:br w:type="page"/>
       </w:r>
@@ -1595,23 +2176,13 @@
           <w:szCs w:val="44"/>
         </w:rPr>
       </w:pPr>
-      <w:proofErr w:type="gramStart"/>
       <w:r>
         <w:rPr>
           <w:rFonts w:ascii="標楷體" w:eastAsia="標楷體" w:hAnsi="標楷體"/>
           <w:sz w:val="52"/>
           <w:szCs w:val="44"/>
         </w:rPr>
-        <w:t>7.EER</w:t>
-      </w:r>
-      <w:proofErr w:type="gramEnd"/>
-      <w:r>
-        <w:rPr>
-          <w:rFonts w:ascii="標楷體" w:eastAsia="標楷體" w:hAnsi="標楷體"/>
-          <w:sz w:val="52"/>
-          <w:szCs w:val="44"/>
-        </w:rPr>
-        <w:t>-diagram</w:t>
+        <w:t>7.EER-diagram</w:t>
       </w:r>
     </w:p>
     <w:p>
@@ -1759,7 +2330,6 @@
           <w:szCs w:val="44"/>
         </w:rPr>
       </w:pPr>
-      <w:proofErr w:type="gramStart"/>
       <w:r>
         <w:rPr>
           <w:rFonts w:ascii="標楷體" w:eastAsia="標楷體" w:hAnsi="標楷體" w:hint="eastAsia"/>
@@ -1774,16 +2344,7 @@
           <w:sz w:val="52"/>
           <w:szCs w:val="44"/>
         </w:rPr>
-        <w:t>.Relation</w:t>
-      </w:r>
-      <w:proofErr w:type="gramEnd"/>
-      <w:r>
-        <w:rPr>
-          <w:rFonts w:ascii="標楷體" w:eastAsia="標楷體" w:hAnsi="標楷體"/>
-          <w:sz w:val="52"/>
-          <w:szCs w:val="44"/>
-        </w:rPr>
-        <w:t xml:space="preserve"> EER diagram</w:t>
+        <w:t>.Relation EER diagram</w:t>
       </w:r>
     </w:p>
     <w:p>
@@ -1927,7 +2488,7 @@
     <w:p>
       <w:pPr>
         <w:rPr>
-          <w:rFonts w:ascii="標楷體" w:eastAsia="標楷體" w:hAnsi="標楷體" w:hint="eastAsia"/>
+          <w:rFonts w:ascii="標楷體" w:eastAsia="標楷體" w:hAnsi="標楷體"/>
           <w:sz w:val="44"/>
           <w:szCs w:val="44"/>
         </w:rPr>
@@ -1953,7 +2514,2264 @@
     <w:p>
       <w:pPr>
         <w:rPr>
-          <w:rFonts w:ascii="標楷體" w:eastAsia="標楷體" w:hAnsi="標楷體" w:hint="eastAsia"/>
+          <w:rFonts w:ascii="標楷體" w:eastAsia="標楷體" w:hAnsi="標楷體"/>
+          <w:sz w:val="52"/>
+          <w:szCs w:val="52"/>
+        </w:rPr>
+      </w:pPr>
+      <w:r>
+        <w:rPr>
+          <w:rFonts w:ascii="標楷體" w:eastAsia="標楷體" w:hAnsi="標楷體" w:hint="eastAsia"/>
+          <w:sz w:val="52"/>
+          <w:szCs w:val="52"/>
+        </w:rPr>
+        <w:lastRenderedPageBreak/>
+        <w:t>10</w:t>
+      </w:r>
+      <w:r>
+        <w:rPr>
+          <w:rFonts w:ascii="標楷體" w:eastAsia="標楷體" w:hAnsi="標楷體" w:hint="eastAsia"/>
+          <w:sz w:val="52"/>
+          <w:szCs w:val="52"/>
+        </w:rPr>
+        <w:t>.</w:t>
+      </w:r>
+      <w:r>
+        <w:rPr>
+          <w:rFonts w:ascii="標楷體" w:eastAsia="標楷體" w:hAnsi="標楷體" w:hint="eastAsia"/>
+          <w:sz w:val="52"/>
+          <w:szCs w:val="52"/>
+        </w:rPr>
+        <w:t>系通功能</w:t>
+      </w:r>
+      <w:r>
+        <w:rPr>
+          <w:rFonts w:ascii="標楷體" w:eastAsia="標楷體" w:hAnsi="標楷體" w:hint="eastAsia"/>
+          <w:sz w:val="52"/>
+          <w:szCs w:val="52"/>
+        </w:rPr>
+        <w:t>:</w:t>
+      </w:r>
+    </w:p>
+    <w:p>
+      <w:pPr>
+        <w:rPr>
+          <w:rFonts w:ascii="標楷體" w:eastAsia="標楷體" w:hAnsi="標楷體" w:hint="eastAsia"/>
+          <w:szCs w:val="24"/>
+        </w:rPr>
+      </w:pPr>
+      <w:r>
+        <w:rPr>
+          <w:rFonts w:ascii="標楷體" w:eastAsia="標楷體" w:hAnsi="標楷體" w:hint="eastAsia"/>
+          <w:szCs w:val="24"/>
+        </w:rPr>
+        <w:t>※輸入以紅色表示，輸出以藍色表示</w:t>
+      </w:r>
+    </w:p>
+    <w:p>
+      <w:pPr>
+        <w:pStyle w:val="a4"/>
+        <w:numPr>
+          <w:ilvl w:val="0"/>
+          <w:numId w:val="4"/>
+        </w:numPr>
+        <w:ind w:leftChars="0"/>
+        <w:rPr>
+          <w:rFonts w:ascii="標楷體" w:eastAsia="標楷體" w:hAnsi="標楷體"/>
+          <w:sz w:val="44"/>
+          <w:szCs w:val="44"/>
+        </w:rPr>
+      </w:pPr>
+      <w:r>
+        <w:rPr>
+          <w:rFonts w:ascii="標楷體" w:eastAsia="標楷體" w:hAnsi="標楷體" w:hint="eastAsia"/>
+          <w:sz w:val="44"/>
+          <w:szCs w:val="44"/>
+        </w:rPr>
+        <w:t>共同介面</w:t>
+      </w:r>
+    </w:p>
+    <w:p>
+      <w:pPr>
+        <w:pStyle w:val="a4"/>
+        <w:ind w:leftChars="0"/>
+        <w:rPr>
+          <w:rFonts w:ascii="標楷體" w:eastAsia="標楷體" w:hAnsi="標楷體"/>
+          <w:sz w:val="44"/>
+          <w:szCs w:val="44"/>
+        </w:rPr>
+      </w:pPr>
+      <w:r>
+        <w:rPr>
+          <w:noProof/>
+        </w:rPr>
+        <w:drawing>
+          <wp:inline distT="0" distB="0" distL="0" distR="0" wp14:anchorId="2F9E0A49" wp14:editId="5CFD5FB2">
+            <wp:extent cx="5274310" cy="2517140"/>
+            <wp:effectExtent l="0" t="0" r="2540" b="0"/>
+            <wp:docPr id="4" name="圖片 4"/>
+            <wp:cNvGraphicFramePr>
+              <a:graphicFrameLocks xmlns:a="http://schemas.openxmlformats.org/drawingml/2006/main" noChangeAspect="1"/>
+            </wp:cNvGraphicFramePr>
+            <a:graphic xmlns:a="http://schemas.openxmlformats.org/drawingml/2006/main">
+              <a:graphicData uri="http://schemas.openxmlformats.org/drawingml/2006/picture">
+                <pic:pic xmlns:pic="http://schemas.openxmlformats.org/drawingml/2006/picture">
+                  <pic:nvPicPr>
+                    <pic:cNvPr id="1" name=""/>
+                    <pic:cNvPicPr/>
+                  </pic:nvPicPr>
+                  <pic:blipFill>
+                    <a:blip r:embed="rId9"/>
+                    <a:stretch>
+                      <a:fillRect/>
+                    </a:stretch>
+                  </pic:blipFill>
+                  <pic:spPr>
+                    <a:xfrm>
+                      <a:off x="0" y="0"/>
+                      <a:ext cx="5274310" cy="2517140"/>
+                    </a:xfrm>
+                    <a:prstGeom prst="rect">
+                      <a:avLst/>
+                    </a:prstGeom>
+                  </pic:spPr>
+                </pic:pic>
+              </a:graphicData>
+            </a:graphic>
+          </wp:inline>
+        </w:drawing>
+      </w:r>
+    </w:p>
+    <w:p>
+      <w:pPr>
+        <w:pStyle w:val="a4"/>
+        <w:ind w:leftChars="0"/>
+        <w:rPr>
+          <w:rFonts w:ascii="標楷體" w:eastAsia="標楷體" w:hAnsi="標楷體" w:hint="eastAsia"/>
+          <w:sz w:val="44"/>
+          <w:szCs w:val="44"/>
+        </w:rPr>
+      </w:pPr>
+    </w:p>
+    <w:p>
+      <w:pPr>
+        <w:ind w:left="960"/>
+        <w:rPr>
+          <w:rFonts w:ascii="標楷體" w:eastAsia="標楷體" w:hAnsi="標楷體" w:hint="eastAsia"/>
+          <w:color w:val="0070C0"/>
+          <w:sz w:val="36"/>
+          <w:szCs w:val="36"/>
+        </w:rPr>
+      </w:pPr>
+      <w:r>
+        <w:rPr>
+          <w:rFonts w:ascii="標楷體" w:eastAsia="標楷體" w:hAnsi="標楷體" w:hint="eastAsia"/>
+          <w:sz w:val="36"/>
+          <w:szCs w:val="36"/>
+        </w:rPr>
+        <w:t>1.當</w:t>
+      </w:r>
+      <w:r>
+        <w:rPr>
+          <w:rFonts w:ascii="標楷體" w:eastAsia="標楷體" w:hAnsi="標楷體" w:hint="eastAsia"/>
+          <w:color w:val="FF0000"/>
+          <w:sz w:val="36"/>
+          <w:szCs w:val="36"/>
+        </w:rPr>
+        <w:t>登入成功</w:t>
+      </w:r>
+      <w:r>
+        <w:rPr>
+          <w:rFonts w:ascii="標楷體" w:eastAsia="標楷體" w:hAnsi="標楷體" w:hint="eastAsia"/>
+          <w:sz w:val="36"/>
+          <w:szCs w:val="36"/>
+        </w:rPr>
+        <w:t>時，照使用者權限，給予底下</w:t>
+      </w:r>
+      <w:r>
+        <w:rPr>
+          <w:rFonts w:ascii="標楷體" w:eastAsia="標楷體" w:hAnsi="標楷體" w:hint="eastAsia"/>
+          <w:color w:val="0070C0"/>
+          <w:sz w:val="36"/>
+          <w:szCs w:val="36"/>
+        </w:rPr>
+        <w:t>相對應的介面(後面顯示)</w:t>
+      </w:r>
+    </w:p>
+    <w:p>
+      <w:pPr>
+        <w:pStyle w:val="a4"/>
+        <w:ind w:leftChars="0" w:firstLine="480"/>
+        <w:rPr>
+          <w:rFonts w:ascii="標楷體" w:eastAsia="標楷體" w:hAnsi="標楷體"/>
+          <w:color w:val="0070C0"/>
+          <w:sz w:val="36"/>
+          <w:szCs w:val="36"/>
+        </w:rPr>
+      </w:pPr>
+      <w:r>
+        <w:rPr>
+          <w:rFonts w:ascii="標楷體" w:eastAsia="標楷體" w:hAnsi="標楷體" w:hint="eastAsia"/>
+          <w:sz w:val="36"/>
+          <w:szCs w:val="36"/>
+        </w:rPr>
+        <w:t>2.當</w:t>
+      </w:r>
+      <w:r>
+        <w:rPr>
+          <w:rFonts w:ascii="標楷體" w:eastAsia="標楷體" w:hAnsi="標楷體" w:hint="eastAsia"/>
+          <w:color w:val="FF0000"/>
+          <w:sz w:val="36"/>
+          <w:szCs w:val="36"/>
+        </w:rPr>
+        <w:t>登入失敗</w:t>
+      </w:r>
+      <w:r>
+        <w:rPr>
+          <w:rFonts w:ascii="標楷體" w:eastAsia="標楷體" w:hAnsi="標楷體" w:hint="eastAsia"/>
+          <w:sz w:val="36"/>
+          <w:szCs w:val="36"/>
+        </w:rPr>
+        <w:t>時，顯示如</w:t>
+      </w:r>
+      <w:r>
+        <w:rPr>
+          <w:rFonts w:ascii="標楷體" w:eastAsia="標楷體" w:hAnsi="標楷體" w:hint="eastAsia"/>
+          <w:color w:val="0070C0"/>
+          <w:sz w:val="36"/>
+          <w:szCs w:val="36"/>
+        </w:rPr>
+        <w:t>下圖</w:t>
+      </w:r>
+    </w:p>
+    <w:p>
+      <w:pPr>
+        <w:pStyle w:val="a4"/>
+        <w:ind w:leftChars="0"/>
+        <w:rPr>
+          <w:rFonts w:ascii="標楷體" w:eastAsia="標楷體" w:hAnsi="標楷體" w:hint="eastAsia"/>
+          <w:color w:val="0070C0"/>
+          <w:sz w:val="44"/>
+          <w:szCs w:val="44"/>
+        </w:rPr>
+      </w:pPr>
+      <w:r>
+        <w:rPr>
+          <w:rFonts w:ascii="標楷體" w:eastAsia="標楷體" w:hAnsi="標楷體"/>
+          <w:noProof/>
+          <w:color w:val="0070C0"/>
+          <w:sz w:val="44"/>
+          <w:szCs w:val="44"/>
+        </w:rPr>
+        <mc:AlternateContent>
+          <mc:Choice Requires="wps">
+            <w:drawing>
+              <wp:anchor distT="0" distB="0" distL="114300" distR="114300" simplePos="0" relativeHeight="251665408" behindDoc="0" locked="0" layoutInCell="1" allowOverlap="1" wp14:anchorId="7F4D0CF2" wp14:editId="49F6A596">
+                <wp:simplePos x="0" y="0"/>
+                <wp:positionH relativeFrom="column">
+                  <wp:posOffset>3335655</wp:posOffset>
+                </wp:positionH>
+                <wp:positionV relativeFrom="paragraph">
+                  <wp:posOffset>2061058</wp:posOffset>
+                </wp:positionV>
+                <wp:extent cx="1117473" cy="0"/>
+                <wp:effectExtent l="38100" t="76200" r="0" b="95250"/>
+                <wp:wrapNone/>
+                <wp:docPr id="8" name="直線單箭頭接點 8"/>
+                <wp:cNvGraphicFramePr/>
+                <a:graphic xmlns:a="http://schemas.openxmlformats.org/drawingml/2006/main">
+                  <a:graphicData uri="http://schemas.microsoft.com/office/word/2010/wordprocessingShape">
+                    <wps:wsp>
+                      <wps:cNvCnPr/>
+                      <wps:spPr>
+                        <a:xfrm flipH="1">
+                          <a:off x="0" y="0"/>
+                          <a:ext cx="1117473" cy="0"/>
+                        </a:xfrm>
+                        <a:prstGeom prst="straightConnector1">
+                          <a:avLst/>
+                        </a:prstGeom>
+                        <a:ln>
+                          <a:tailEnd type="triangle"/>
+                        </a:ln>
+                      </wps:spPr>
+                      <wps:style>
+                        <a:lnRef idx="1">
+                          <a:schemeClr val="accent1"/>
+                        </a:lnRef>
+                        <a:fillRef idx="0">
+                          <a:schemeClr val="accent1"/>
+                        </a:fillRef>
+                        <a:effectRef idx="0">
+                          <a:schemeClr val="accent1"/>
+                        </a:effectRef>
+                        <a:fontRef idx="minor">
+                          <a:schemeClr val="tx1"/>
+                        </a:fontRef>
+                      </wps:style>
+                      <wps:bodyPr/>
+                    </wps:wsp>
+                  </a:graphicData>
+                </a:graphic>
+              </wp:anchor>
+            </w:drawing>
+          </mc:Choice>
+          <mc:Fallback>
+            <w:pict>
+              <v:shapetype w14:anchorId="19857078" id="_x0000_t32" coordsize="21600,21600" o:spt="32" o:oned="t" path="m,l21600,21600e" filled="f">
+                <v:path arrowok="t" fillok="f" o:connecttype="none"/>
+                <o:lock v:ext="edit" shapetype="t"/>
+              </v:shapetype>
+              <v:shape id="直線單箭頭接點 8" o:spid="_x0000_s1026" type="#_x0000_t32" style="position:absolute;margin-left:262.65pt;margin-top:162.3pt;width:88pt;height:0;flip:x;z-index:251665408;visibility:visible;mso-wrap-style:square;mso-wrap-distance-left:9pt;mso-wrap-distance-top:0;mso-wrap-distance-right:9pt;mso-wrap-distance-bottom:0;mso-position-horizontal:absolute;mso-position-horizontal-relative:text;mso-position-vertical:absolute;mso-position-vertical-relative:text" o:gfxdata="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" strokecolor="#5b9bd5 [3204]" strokeweight=".5pt">
+                <v:stroke endarrow="block" joinstyle="miter"/>
+              </v:shape>
+            </w:pict>
+          </mc:Fallback>
+        </mc:AlternateContent>
+      </w:r>
+      <w:r>
+        <w:rPr>
+          <w:rFonts w:ascii="標楷體" w:eastAsia="標楷體" w:hAnsi="標楷體"/>
+          <w:noProof/>
+          <w:color w:val="0070C0"/>
+          <w:sz w:val="44"/>
+          <w:szCs w:val="44"/>
+        </w:rPr>
+        <mc:AlternateContent>
+          <mc:Choice Requires="wps">
+            <w:drawing>
+              <wp:anchor distT="45720" distB="45720" distL="114300" distR="114300" simplePos="0" relativeHeight="251664384" behindDoc="0" locked="0" layoutInCell="1" allowOverlap="1" wp14:anchorId="163B4722" wp14:editId="7B249C72">
+                <wp:simplePos x="0" y="0"/>
+                <wp:positionH relativeFrom="column">
+                  <wp:posOffset>4401922</wp:posOffset>
+                </wp:positionH>
+                <wp:positionV relativeFrom="paragraph">
+                  <wp:posOffset>1768450</wp:posOffset>
+                </wp:positionV>
+                <wp:extent cx="965606" cy="628777"/>
+                <wp:effectExtent l="0" t="0" r="6350" b="0"/>
+                <wp:wrapNone/>
+                <wp:docPr id="217" name="文字方塊 2"/>
+                <wp:cNvGraphicFramePr>
+                  <a:graphicFrameLocks xmlns:a="http://schemas.openxmlformats.org/drawingml/2006/main"/>
+                </wp:cNvGraphicFramePr>
+                <a:graphic xmlns:a="http://schemas.openxmlformats.org/drawingml/2006/main">
+                  <a:graphicData uri="http://schemas.microsoft.com/office/word/2010/wordprocessingShape">
+                    <wps:wsp>
+                      <wps:cNvSpPr txBox="1">
+                        <a:spLocks noChangeArrowheads="1"/>
+                      </wps:cNvSpPr>
+                      <wps:spPr bwMode="auto">
+                        <a:xfrm>
+                          <a:off x="0" y="0"/>
+                          <a:ext cx="965606" cy="628777"/>
+                        </a:xfrm>
+                        <a:prstGeom prst="rect">
+                          <a:avLst/>
+                        </a:prstGeom>
+                        <a:solidFill>
+                          <a:srgbClr val="FFFFFF"/>
+                        </a:solidFill>
+                        <a:ln w="9525">
+                          <a:noFill/>
+                          <a:miter lim="800000"/>
+                          <a:headEnd/>
+                          <a:tailEnd/>
+                        </a:ln>
+                      </wps:spPr>
+                      <wps:txbx>
+                        <w:txbxContent>
+                          <w:p>
+                            <w:pPr>
+                              <w:rPr>
+                                <w:color w:val="5B9BD5" w:themeColor="accent1"/>
+                                <w:sz w:val="36"/>
+                                <w:szCs w:val="36"/>
+                              </w:rPr>
+                            </w:pPr>
+                            <w:r>
+                              <w:rPr>
+                                <w:rFonts w:hint="eastAsia"/>
+                                <w:color w:val="5B9BD5" w:themeColor="accent1"/>
+                                <w:sz w:val="36"/>
+                                <w:szCs w:val="36"/>
+                              </w:rPr>
+                              <w:t>這裡</w:t>
+                            </w:r>
+                          </w:p>
+                        </w:txbxContent>
+                      </wps:txbx>
+                      <wps:bodyPr rot="0" vert="horz" wrap="square" lIns="91440" tIns="45720" rIns="91440" bIns="45720" anchor="t" anchorCtr="0">
+                        <a:noAutofit/>
+                      </wps:bodyPr>
+                    </wps:wsp>
+                  </a:graphicData>
+                </a:graphic>
+                <wp14:sizeRelH relativeFrom="margin">
+                  <wp14:pctWidth>0</wp14:pctWidth>
+                </wp14:sizeRelH>
+                <wp14:sizeRelV relativeFrom="margin">
+                  <wp14:pctHeight>0</wp14:pctHeight>
+                </wp14:sizeRelV>
+              </wp:anchor>
+            </w:drawing>
+          </mc:Choice>
+          <mc:Fallback>
+            <w:pict>
+              <v:shapetype w14:anchorId="163B4722" id="_x0000_t202" coordsize="21600,21600" o:spt="202" path="m,l,21600r21600,l21600,xe">
+                <v:stroke joinstyle="miter"/>
+                <v:path gradientshapeok="t" o:connecttype="rect"/>
+              </v:shapetype>
+              <v:shape id="文字方塊 2" o:spid="_x0000_s1026" type="#_x0000_t202" style="position:absolute;left:0;text-align:left;margin-left:346.6pt;margin-top:139.25pt;width:76.05pt;height:49.5pt;z-index:251664384;visibility:visible;mso-wrap-style:square;mso-width-percent:0;mso-height-percent:0;mso-wrap-distance-left:9pt;mso-wrap-distance-top:3.6pt;mso-wrap-distance-right:9pt;mso-wrap-distance-bottom:3.6pt;mso-position-horizontal:absolute;mso-position-horizontal-relative:text;mso-position-vertical:absolute;mso-position-vertical-relative:text;mso-width-percent:0;mso-height-percent:0;mso-width-relative:margin;mso-height-relative:margin;v-text-anchor:top" o:gfxdata="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" stroked="f">
+                <v:textbox>
+                  <w:txbxContent>
+                    <w:p>
+                      <w:pPr>
+                        <w:rPr>
+                          <w:color w:val="5B9BD5" w:themeColor="accent1"/>
+                          <w:sz w:val="36"/>
+                          <w:szCs w:val="36"/>
+                        </w:rPr>
+                      </w:pPr>
+                      <w:r>
+                        <w:rPr>
+                          <w:rFonts w:hint="eastAsia"/>
+                          <w:color w:val="5B9BD5" w:themeColor="accent1"/>
+                          <w:sz w:val="36"/>
+                          <w:szCs w:val="36"/>
+                        </w:rPr>
+                        <w:t>這裡</w:t>
+                      </w:r>
+                    </w:p>
+                  </w:txbxContent>
+                </v:textbox>
+              </v:shape>
+            </w:pict>
+          </mc:Fallback>
+        </mc:AlternateContent>
+      </w:r>
+      <w:r>
+        <w:rPr>
+          <w:noProof/>
+        </w:rPr>
+        <mc:AlternateContent>
+          <mc:Choice Requires="wps">
+            <w:drawing>
+              <wp:anchor distT="0" distB="0" distL="114300" distR="114300" simplePos="0" relativeHeight="251663360" behindDoc="0" locked="0" layoutInCell="1" allowOverlap="1" wp14:anchorId="4692AAFD" wp14:editId="03B68335">
+                <wp:simplePos x="0" y="0"/>
+                <wp:positionH relativeFrom="column">
+                  <wp:posOffset>2695575</wp:posOffset>
+                </wp:positionH>
+                <wp:positionV relativeFrom="paragraph">
+                  <wp:posOffset>1971675</wp:posOffset>
+                </wp:positionV>
+                <wp:extent cx="638175" cy="190500"/>
+                <wp:effectExtent l="0" t="0" r="9525" b="0"/>
+                <wp:wrapNone/>
+                <wp:docPr id="6" name="矩形 6"/>
+                <wp:cNvGraphicFramePr/>
+                <a:graphic xmlns:a="http://schemas.openxmlformats.org/drawingml/2006/main">
+                  <a:graphicData uri="http://schemas.microsoft.com/office/word/2010/wordprocessingShape">
+                    <wps:wsp>
+                      <wps:cNvSpPr/>
+                      <wps:spPr>
+                        <a:xfrm>
+                          <a:off x="0" y="0"/>
+                          <a:ext cx="638175" cy="190500"/>
+                        </a:xfrm>
+                        <a:prstGeom prst="rect">
+                          <a:avLst/>
+                        </a:prstGeom>
+                        <a:solidFill>
+                          <a:schemeClr val="accent1">
+                            <a:alpha val="25098"/>
+                          </a:schemeClr>
+                        </a:solidFill>
+                        <a:ln w="57150">
+                          <a:noFill/>
+                        </a:ln>
+                      </wps:spPr>
+                      <wps:style>
+                        <a:lnRef idx="2">
+                          <a:schemeClr val="accent1">
+                            <a:shade val="50000"/>
+                          </a:schemeClr>
+                        </a:lnRef>
+                        <a:fillRef idx="1">
+                          <a:schemeClr val="accent1"/>
+                        </a:fillRef>
+                        <a:effectRef idx="0">
+                          <a:schemeClr val="accent1"/>
+                        </a:effectRef>
+                        <a:fontRef idx="minor">
+                          <a:schemeClr val="lt1"/>
+                        </a:fontRef>
+                      </wps:style>
+                      <wps:bodyPr rot="0" spcFirstLastPara="0" vertOverflow="overflow" horzOverflow="overflow" vert="horz" wrap="square" lIns="91440" tIns="45720" rIns="91440" bIns="45720" numCol="1" spcCol="0" rtlCol="0" fromWordArt="0" anchor="ctr" anchorCtr="0" forceAA="0" compatLnSpc="1">
+                        <a:prstTxWarp prst="textNoShape">
+                          <a:avLst/>
+                        </a:prstTxWarp>
+                        <a:noAutofit/>
+                      </wps:bodyPr>
+                    </wps:wsp>
+                  </a:graphicData>
+                </a:graphic>
+                <wp14:sizeRelH relativeFrom="margin">
+                  <wp14:pctWidth>0</wp14:pctWidth>
+                </wp14:sizeRelH>
+                <wp14:sizeRelV relativeFrom="margin">
+                  <wp14:pctHeight>0</wp14:pctHeight>
+                </wp14:sizeRelV>
+              </wp:anchor>
+            </w:drawing>
+          </mc:Choice>
+          <mc:Fallback>
+            <w:pict>
+              <v:rect w14:anchorId="6DE7F1DE" id="矩形 6" o:spid="_x0000_s1026" style="position:absolute;margin-left:212.25pt;margin-top:155.25pt;width:50.25pt;height:15pt;z-index:251663360;visibility:visible;mso-wrap-style:square;mso-width-percent:0;mso-height-percent:0;mso-wrap-distance-left:9pt;mso-wrap-distance-top:0;mso-wrap-distance-right:9pt;mso-wrap-distance-bottom:0;mso-position-horizontal:absolute;mso-position-horizontal-relative:text;mso-position-vertical:absolute;mso-position-vertical-relative:text;mso-width-percent:0;mso-height-percent:0;mso-width-relative:margin;mso-height-relative:margin;v-text-anchor:middle" o:gfxdata="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" fillcolor="#5b9bd5 [3204]" stroked="f" strokeweight="4.5pt">
+                <v:fill opacity="16448f"/>
+              </v:rect>
+            </w:pict>
+          </mc:Fallback>
+        </mc:AlternateContent>
+      </w:r>
+      <w:r>
+        <w:rPr>
+          <w:noProof/>
+        </w:rPr>
+        <w:drawing>
+          <wp:inline distT="0" distB="0" distL="0" distR="0" wp14:anchorId="0BD42CD3" wp14:editId="65C84057">
+            <wp:extent cx="5274310" cy="2669540"/>
+            <wp:effectExtent l="0" t="0" r="2540" b="0"/>
+            <wp:docPr id="5" name="圖片 5"/>
+            <wp:cNvGraphicFramePr>
+              <a:graphicFrameLocks xmlns:a="http://schemas.openxmlformats.org/drawingml/2006/main" noChangeAspect="1"/>
+            </wp:cNvGraphicFramePr>
+            <a:graphic xmlns:a="http://schemas.openxmlformats.org/drawingml/2006/main">
+              <a:graphicData uri="http://schemas.openxmlformats.org/drawingml/2006/picture">
+                <pic:pic xmlns:pic="http://schemas.openxmlformats.org/drawingml/2006/picture">
+                  <pic:nvPicPr>
+                    <pic:cNvPr id="1" name=""/>
+                    <pic:cNvPicPr/>
+                  </pic:nvPicPr>
+                  <pic:blipFill>
+                    <a:blip r:embed="rId10"/>
+                    <a:stretch>
+                      <a:fillRect/>
+                    </a:stretch>
+                  </pic:blipFill>
+                  <pic:spPr>
+                    <a:xfrm>
+                      <a:off x="0" y="0"/>
+                      <a:ext cx="5274310" cy="2669540"/>
+                    </a:xfrm>
+                    <a:prstGeom prst="rect">
+                      <a:avLst/>
+                    </a:prstGeom>
+                  </pic:spPr>
+                </pic:pic>
+              </a:graphicData>
+            </a:graphic>
+          </wp:inline>
+        </w:drawing>
+      </w:r>
+    </w:p>
+    <w:p>
+      <w:pPr>
+        <w:pStyle w:val="a4"/>
+        <w:numPr>
+          <w:ilvl w:val="0"/>
+          <w:numId w:val="4"/>
+        </w:numPr>
+        <w:ind w:leftChars="0"/>
+        <w:rPr>
+          <w:rFonts w:ascii="標楷體" w:eastAsia="標楷體" w:hAnsi="標楷體"/>
+          <w:sz w:val="44"/>
+          <w:szCs w:val="44"/>
+        </w:rPr>
+      </w:pPr>
+      <w:r>
+        <w:rPr>
+          <w:rFonts w:ascii="標楷體" w:eastAsia="標楷體" w:hAnsi="標楷體" w:hint="eastAsia"/>
+          <w:sz w:val="44"/>
+          <w:szCs w:val="44"/>
+        </w:rPr>
+        <w:lastRenderedPageBreak/>
+        <w:t>管理員介面</w:t>
+      </w:r>
+      <w:r>
+        <w:rPr>
+          <w:rFonts w:ascii="標楷體" w:eastAsia="標楷體" w:hAnsi="標楷體" w:hint="eastAsia"/>
+          <w:sz w:val="36"/>
+          <w:szCs w:val="36"/>
+        </w:rPr>
+        <w:t>(僅一人使用，故陽春許多</w:t>
+      </w:r>
+    </w:p>
+    <w:p>
+      <w:pPr>
+        <w:pStyle w:val="a4"/>
+        <w:ind w:leftChars="0"/>
+        <w:rPr>
+          <w:rFonts w:ascii="標楷體" w:eastAsia="標楷體" w:hAnsi="標楷體"/>
+          <w:sz w:val="44"/>
+          <w:szCs w:val="44"/>
+        </w:rPr>
+      </w:pPr>
+      <w:r>
+        <w:rPr>
+          <w:noProof/>
+        </w:rPr>
+        <w:drawing>
+          <wp:inline distT="0" distB="0" distL="0" distR="0" wp14:anchorId="4E593175" wp14:editId="4ECB25E7">
+            <wp:extent cx="5274310" cy="2026285"/>
+            <wp:effectExtent l="0" t="0" r="2540" b="0"/>
+            <wp:docPr id="10" name="圖片 10"/>
+            <wp:cNvGraphicFramePr>
+              <a:graphicFrameLocks xmlns:a="http://schemas.openxmlformats.org/drawingml/2006/main" noChangeAspect="1"/>
+            </wp:cNvGraphicFramePr>
+            <a:graphic xmlns:a="http://schemas.openxmlformats.org/drawingml/2006/main">
+              <a:graphicData uri="http://schemas.openxmlformats.org/drawingml/2006/picture">
+                <pic:pic xmlns:pic="http://schemas.openxmlformats.org/drawingml/2006/picture">
+                  <pic:nvPicPr>
+                    <pic:cNvPr id="1" name=""/>
+                    <pic:cNvPicPr/>
+                  </pic:nvPicPr>
+                  <pic:blipFill>
+                    <a:blip r:embed="rId11"/>
+                    <a:stretch>
+                      <a:fillRect/>
+                    </a:stretch>
+                  </pic:blipFill>
+                  <pic:spPr>
+                    <a:xfrm>
+                      <a:off x="0" y="0"/>
+                      <a:ext cx="5274310" cy="2026285"/>
+                    </a:xfrm>
+                    <a:prstGeom prst="rect">
+                      <a:avLst/>
+                    </a:prstGeom>
+                  </pic:spPr>
+                </pic:pic>
+              </a:graphicData>
+            </a:graphic>
+          </wp:inline>
+        </w:drawing>
+      </w:r>
+    </w:p>
+    <w:p>
+      <w:pPr>
+        <w:pStyle w:val="a4"/>
+        <w:ind w:leftChars="0"/>
+        <w:rPr>
+          <w:rFonts w:ascii="標楷體" w:eastAsia="標楷體" w:hAnsi="標楷體" w:hint="eastAsia"/>
+          <w:sz w:val="44"/>
+          <w:szCs w:val="44"/>
+        </w:rPr>
+      </w:pPr>
+    </w:p>
+    <w:p>
+      <w:pPr>
+        <w:pStyle w:val="a4"/>
+        <w:numPr>
+          <w:ilvl w:val="0"/>
+          <w:numId w:val="5"/>
+        </w:numPr>
+        <w:ind w:leftChars="0"/>
+        <w:rPr>
+          <w:rFonts w:ascii="標楷體" w:eastAsia="標楷體" w:hAnsi="標楷體"/>
+          <w:color w:val="5B9BD5" w:themeColor="accent1"/>
+          <w:sz w:val="36"/>
+          <w:szCs w:val="36"/>
+        </w:rPr>
+      </w:pPr>
+      <w:r>
+        <w:rPr>
+          <w:rFonts w:ascii="標楷體" w:eastAsia="標楷體" w:hAnsi="標楷體" w:hint="eastAsia"/>
+          <w:color w:val="FF0000"/>
+          <w:sz w:val="36"/>
+          <w:szCs w:val="36"/>
+        </w:rPr>
+        <w:t>點擊右上</w:t>
+      </w:r>
+      <w:r>
+        <w:rPr>
+          <w:rFonts w:ascii="標楷體" w:eastAsia="標楷體" w:hAnsi="標楷體" w:hint="eastAsia"/>
+          <w:sz w:val="36"/>
+          <w:szCs w:val="36"/>
+        </w:rPr>
+        <w:t>log out，回到</w:t>
+      </w:r>
+      <w:r>
+        <w:rPr>
+          <w:rFonts w:ascii="標楷體" w:eastAsia="標楷體" w:hAnsi="標楷體" w:hint="eastAsia"/>
+          <w:color w:val="5B9BD5" w:themeColor="accent1"/>
+          <w:sz w:val="36"/>
+          <w:szCs w:val="36"/>
+        </w:rPr>
+        <w:t>登入介面</w:t>
+      </w:r>
+      <w:r>
+        <w:rPr>
+          <w:rFonts w:ascii="標楷體" w:eastAsia="標楷體" w:hAnsi="標楷體" w:hint="eastAsia"/>
+          <w:color w:val="000000" w:themeColor="text1"/>
+          <w:sz w:val="36"/>
+          <w:szCs w:val="36"/>
+        </w:rPr>
+        <w:t>，後面使用</w:t>
+      </w:r>
+      <w:r>
+        <w:rPr>
+          <w:rFonts w:ascii="標楷體" w:eastAsia="標楷體" w:hAnsi="標楷體" w:hint="eastAsia"/>
+          <w:color w:val="000000" w:themeColor="text1"/>
+          <w:sz w:val="36"/>
+          <w:szCs w:val="36"/>
+        </w:rPr>
+        <w:t>者</w:t>
+      </w:r>
+      <w:r>
+        <w:rPr>
+          <w:rFonts w:ascii="標楷體" w:eastAsia="標楷體" w:hAnsi="標楷體" w:hint="eastAsia"/>
+          <w:color w:val="000000" w:themeColor="text1"/>
+          <w:sz w:val="36"/>
+          <w:szCs w:val="36"/>
+        </w:rPr>
+        <w:t>都有此功能，後續不在贅述</w:t>
+      </w:r>
+    </w:p>
+    <w:p>
+      <w:pPr>
+        <w:pStyle w:val="a4"/>
+        <w:ind w:leftChars="0" w:left="840"/>
+        <w:rPr>
+          <w:rFonts w:ascii="標楷體" w:eastAsia="標楷體" w:hAnsi="標楷體" w:hint="eastAsia"/>
+          <w:color w:val="5B9BD5" w:themeColor="accent1"/>
+          <w:sz w:val="36"/>
+          <w:szCs w:val="36"/>
+        </w:rPr>
+      </w:pPr>
+    </w:p>
+    <w:p>
+      <w:pPr>
+        <w:pStyle w:val="a4"/>
+        <w:ind w:leftChars="0" w:firstLine="480"/>
+        <w:rPr>
+          <w:rFonts w:ascii="標楷體" w:eastAsia="標楷體" w:hAnsi="標楷體"/>
+          <w:sz w:val="36"/>
+          <w:szCs w:val="36"/>
+        </w:rPr>
+      </w:pPr>
+      <w:r>
+        <w:rPr>
+          <w:rFonts w:ascii="標楷體" w:eastAsia="標楷體" w:hAnsi="標楷體" w:hint="eastAsia"/>
+          <w:color w:val="000000" w:themeColor="text1"/>
+          <w:sz w:val="36"/>
+          <w:szCs w:val="36"/>
+        </w:rPr>
+        <w:t>2.</w:t>
+      </w:r>
+      <w:r>
+        <w:rPr>
+          <w:rFonts w:ascii="標楷體" w:eastAsia="標楷體" w:hAnsi="標楷體" w:hint="eastAsia"/>
+          <w:color w:val="FF0000"/>
+          <w:sz w:val="36"/>
+          <w:szCs w:val="36"/>
+        </w:rPr>
+        <w:t>選擇帳戶處理</w:t>
+      </w:r>
+      <w:r>
+        <w:rPr>
+          <w:rFonts w:ascii="標楷體" w:eastAsia="標楷體" w:hAnsi="標楷體" w:hint="eastAsia"/>
+          <w:sz w:val="36"/>
+          <w:szCs w:val="36"/>
+        </w:rPr>
+        <w:t>(</w:t>
+      </w:r>
+      <w:r>
+        <w:rPr>
+          <w:rFonts w:ascii="標楷體" w:eastAsia="標楷體" w:hAnsi="標楷體"/>
+          <w:sz w:val="36"/>
+          <w:szCs w:val="36"/>
+        </w:rPr>
+        <w:t>Add, Delete, Update)</w:t>
+      </w:r>
+    </w:p>
+    <w:p>
+      <w:pPr>
+        <w:pStyle w:val="a4"/>
+        <w:ind w:leftChars="0"/>
+        <w:rPr>
+          <w:rFonts w:ascii="標楷體" w:eastAsia="標楷體" w:hAnsi="標楷體"/>
+          <w:color w:val="5B9BD5" w:themeColor="accent1"/>
+          <w:sz w:val="36"/>
+          <w:szCs w:val="36"/>
+        </w:rPr>
+      </w:pPr>
+      <w:r>
+        <w:rPr>
+          <w:rFonts w:ascii="標楷體" w:eastAsia="標楷體" w:hAnsi="標楷體"/>
+          <w:color w:val="5B9BD5" w:themeColor="accent1"/>
+          <w:sz w:val="36"/>
+          <w:szCs w:val="36"/>
+        </w:rPr>
+        <w:t>A</w:t>
+      </w:r>
+      <w:r>
+        <w:rPr>
+          <w:rFonts w:ascii="標楷體" w:eastAsia="標楷體" w:hAnsi="標楷體" w:hint="eastAsia"/>
+          <w:color w:val="5B9BD5" w:themeColor="accent1"/>
+          <w:sz w:val="36"/>
+          <w:szCs w:val="36"/>
+        </w:rPr>
+        <w:t xml:space="preserve">dd </w:t>
+      </w:r>
+      <w:r>
+        <w:rPr>
+          <w:rFonts w:ascii="標楷體" w:eastAsia="標楷體" w:hAnsi="標楷體"/>
+          <w:color w:val="5B9BD5" w:themeColor="accent1"/>
+          <w:sz w:val="36"/>
+          <w:szCs w:val="36"/>
+        </w:rPr>
+        <w:t>&amp; Update</w:t>
+      </w:r>
+      <w:r>
+        <w:rPr>
+          <w:rFonts w:ascii="標楷體" w:eastAsia="標楷體" w:hAnsi="標楷體" w:hint="eastAsia"/>
+          <w:color w:val="5B9BD5" w:themeColor="accent1"/>
+          <w:sz w:val="36"/>
+          <w:szCs w:val="36"/>
+        </w:rPr>
+        <w:t>如上圖，Delete如下</w:t>
+      </w:r>
+    </w:p>
+    <w:p>
+      <w:pPr>
+        <w:pStyle w:val="a4"/>
+        <w:ind w:leftChars="0"/>
+        <w:rPr>
+          <w:rFonts w:ascii="標楷體" w:eastAsia="標楷體" w:hAnsi="標楷體"/>
+          <w:sz w:val="36"/>
+          <w:szCs w:val="36"/>
+        </w:rPr>
+      </w:pPr>
+      <w:r>
+        <w:rPr>
+          <w:rFonts w:ascii="標楷體" w:eastAsia="標楷體" w:hAnsi="標楷體"/>
+          <w:noProof/>
+          <w:color w:val="0070C0"/>
+          <w:sz w:val="44"/>
+          <w:szCs w:val="44"/>
+        </w:rPr>
+        <mc:AlternateContent>
+          <mc:Choice Requires="wps">
+            <w:drawing>
+              <wp:anchor distT="0" distB="0" distL="114300" distR="114300" simplePos="0" relativeHeight="251668480" behindDoc="0" locked="0" layoutInCell="1" allowOverlap="1" wp14:anchorId="6279E4EF" wp14:editId="795092BE">
+                <wp:simplePos x="0" y="0"/>
+                <wp:positionH relativeFrom="column">
+                  <wp:posOffset>1519733</wp:posOffset>
+                </wp:positionH>
+                <wp:positionV relativeFrom="paragraph">
+                  <wp:posOffset>1117397</wp:posOffset>
+                </wp:positionV>
+                <wp:extent cx="577901" cy="0"/>
+                <wp:effectExtent l="0" t="76200" r="12700" b="95250"/>
+                <wp:wrapNone/>
+                <wp:docPr id="14" name="直線單箭頭接點 14"/>
+                <wp:cNvGraphicFramePr/>
+                <a:graphic xmlns:a="http://schemas.openxmlformats.org/drawingml/2006/main">
+                  <a:graphicData uri="http://schemas.microsoft.com/office/word/2010/wordprocessingShape">
+                    <wps:wsp>
+                      <wps:cNvCnPr/>
+                      <wps:spPr>
+                        <a:xfrm>
+                          <a:off x="0" y="0"/>
+                          <a:ext cx="577901" cy="0"/>
+                        </a:xfrm>
+                        <a:prstGeom prst="straightConnector1">
+                          <a:avLst/>
+                        </a:prstGeom>
+                        <a:ln>
+                          <a:tailEnd type="triangle"/>
+                        </a:ln>
+                      </wps:spPr>
+                      <wps:style>
+                        <a:lnRef idx="1">
+                          <a:schemeClr val="accent1"/>
+                        </a:lnRef>
+                        <a:fillRef idx="0">
+                          <a:schemeClr val="accent1"/>
+                        </a:fillRef>
+                        <a:effectRef idx="0">
+                          <a:schemeClr val="accent1"/>
+                        </a:effectRef>
+                        <a:fontRef idx="minor">
+                          <a:schemeClr val="tx1"/>
+                        </a:fontRef>
+                      </wps:style>
+                      <wps:bodyPr/>
+                    </wps:wsp>
+                  </a:graphicData>
+                </a:graphic>
+              </wp:anchor>
+            </w:drawing>
+          </mc:Choice>
+          <mc:Fallback>
+            <w:pict>
+              <v:shape w14:anchorId="52B8C451" id="直線單箭頭接點 14" o:spid="_x0000_s1026" type="#_x0000_t32" style="position:absolute;margin-left:119.65pt;margin-top:88pt;width:45.5pt;height:0;z-index:251668480;visibility:visible;mso-wrap-style:square;mso-wrap-distance-left:9pt;mso-wrap-distance-top:0;mso-wrap-distance-right:9pt;mso-wrap-distance-bottom:0;mso-position-horizontal:absolute;mso-position-horizontal-relative:text;mso-position-vertical:absolute;mso-position-vertical-relative:text" o:gfxdata="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" strokecolor="#5b9bd5 [3204]" strokeweight=".5pt">
+                <v:stroke endarrow="block" joinstyle="miter"/>
+              </v:shape>
+            </w:pict>
+          </mc:Fallback>
+        </mc:AlternateContent>
+      </w:r>
+      <w:r>
+        <w:rPr>
+          <w:rFonts w:ascii="標楷體" w:eastAsia="標楷體" w:hAnsi="標楷體"/>
+          <w:noProof/>
+          <w:color w:val="0070C0"/>
+          <w:sz w:val="44"/>
+          <w:szCs w:val="44"/>
+        </w:rPr>
+        <mc:AlternateContent>
+          <mc:Choice Requires="wps">
+            <w:drawing>
+              <wp:anchor distT="45720" distB="45720" distL="114300" distR="114300" simplePos="0" relativeHeight="251667456" behindDoc="0" locked="0" layoutInCell="1" allowOverlap="1" wp14:anchorId="231A6EC6" wp14:editId="48185D33">
+                <wp:simplePos x="0" y="0"/>
+                <wp:positionH relativeFrom="column">
+                  <wp:posOffset>882701</wp:posOffset>
+                </wp:positionH>
+                <wp:positionV relativeFrom="paragraph">
+                  <wp:posOffset>846226</wp:posOffset>
+                </wp:positionV>
+                <wp:extent cx="965606" cy="628777"/>
+                <wp:effectExtent l="0" t="0" r="6350" b="0"/>
+                <wp:wrapNone/>
+                <wp:docPr id="13" name="文字方塊 2"/>
+                <wp:cNvGraphicFramePr>
+                  <a:graphicFrameLocks xmlns:a="http://schemas.openxmlformats.org/drawingml/2006/main"/>
+                </wp:cNvGraphicFramePr>
+                <a:graphic xmlns:a="http://schemas.openxmlformats.org/drawingml/2006/main">
+                  <a:graphicData uri="http://schemas.microsoft.com/office/word/2010/wordprocessingShape">
+                    <wps:wsp>
+                      <wps:cNvSpPr txBox="1">
+                        <a:spLocks noChangeArrowheads="1"/>
+                      </wps:cNvSpPr>
+                      <wps:spPr bwMode="auto">
+                        <a:xfrm>
+                          <a:off x="0" y="0"/>
+                          <a:ext cx="965606" cy="628777"/>
+                        </a:xfrm>
+                        <a:prstGeom prst="rect">
+                          <a:avLst/>
+                        </a:prstGeom>
+                        <a:solidFill>
+                          <a:srgbClr val="FFFFFF"/>
+                        </a:solidFill>
+                        <a:ln w="9525">
+                          <a:noFill/>
+                          <a:miter lim="800000"/>
+                          <a:headEnd/>
+                          <a:tailEnd/>
+                        </a:ln>
+                      </wps:spPr>
+                      <wps:txbx>
+                        <w:txbxContent>
+                          <w:p>
+                            <w:pPr>
+                              <w:rPr>
+                                <w:color w:val="5B9BD5" w:themeColor="accent1"/>
+                                <w:sz w:val="36"/>
+                                <w:szCs w:val="36"/>
+                              </w:rPr>
+                            </w:pPr>
+                            <w:r>
+                              <w:rPr>
+                                <w:rFonts w:hint="eastAsia"/>
+                                <w:color w:val="5B9BD5" w:themeColor="accent1"/>
+                                <w:sz w:val="36"/>
+                                <w:szCs w:val="36"/>
+                              </w:rPr>
+                              <w:t>這裡</w:t>
+                            </w:r>
+                          </w:p>
+                        </w:txbxContent>
+                      </wps:txbx>
+                      <wps:bodyPr rot="0" vert="horz" wrap="square" lIns="91440" tIns="45720" rIns="91440" bIns="45720" anchor="t" anchorCtr="0">
+                        <a:noAutofit/>
+                      </wps:bodyPr>
+                    </wps:wsp>
+                  </a:graphicData>
+                </a:graphic>
+                <wp14:sizeRelH relativeFrom="margin">
+                  <wp14:pctWidth>0</wp14:pctWidth>
+                </wp14:sizeRelH>
+                <wp14:sizeRelV relativeFrom="margin">
+                  <wp14:pctHeight>0</wp14:pctHeight>
+                </wp14:sizeRelV>
+              </wp:anchor>
+            </w:drawing>
+          </mc:Choice>
+          <mc:Fallback>
+            <w:pict>
+              <v:shape w14:anchorId="231A6EC6" id="_x0000_s1027" type="#_x0000_t202" style="position:absolute;left:0;text-align:left;margin-left:69.5pt;margin-top:66.65pt;width:76.05pt;height:49.5pt;z-index:251667456;visibility:visible;mso-wrap-style:square;mso-width-percent:0;mso-height-percent:0;mso-wrap-distance-left:9pt;mso-wrap-distance-top:3.6pt;mso-wrap-distance-right:9pt;mso-wrap-distance-bottom:3.6pt;mso-position-horizontal:absolute;mso-position-horizontal-relative:text;mso-position-vertical:absolute;mso-position-vertical-relative:text;mso-width-percent:0;mso-height-percent:0;mso-width-relative:margin;mso-height-relative:margin;v-text-anchor:top" o:gfxdata="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" stroked="f">
+                <v:textbox>
+                  <w:txbxContent>
+                    <w:p>
+                      <w:pPr>
+                        <w:rPr>
+                          <w:color w:val="5B9BD5" w:themeColor="accent1"/>
+                          <w:sz w:val="36"/>
+                          <w:szCs w:val="36"/>
+                        </w:rPr>
+                      </w:pPr>
+                      <w:r>
+                        <w:rPr>
+                          <w:rFonts w:hint="eastAsia"/>
+                          <w:color w:val="5B9BD5" w:themeColor="accent1"/>
+                          <w:sz w:val="36"/>
+                          <w:szCs w:val="36"/>
+                        </w:rPr>
+                        <w:t>這裡</w:t>
+                      </w:r>
+                    </w:p>
+                  </w:txbxContent>
+                </v:textbox>
+              </v:shape>
+            </w:pict>
+          </mc:Fallback>
+        </mc:AlternateContent>
+      </w:r>
+      <w:r>
+        <w:rPr>
+          <w:noProof/>
+        </w:rPr>
+        <mc:AlternateContent>
+          <mc:Choice Requires="wps">
+            <w:drawing>
+              <wp:anchor distT="0" distB="0" distL="114300" distR="114300" simplePos="0" relativeHeight="251666432" behindDoc="0" locked="0" layoutInCell="1" allowOverlap="1" wp14:anchorId="69BC3B00" wp14:editId="75306828">
+                <wp:simplePos x="0" y="0"/>
+                <wp:positionH relativeFrom="column">
+                  <wp:posOffset>2089759</wp:posOffset>
+                </wp:positionH>
+                <wp:positionV relativeFrom="paragraph">
+                  <wp:posOffset>762331</wp:posOffset>
+                </wp:positionV>
+                <wp:extent cx="3021177" cy="936346"/>
+                <wp:effectExtent l="0" t="0" r="8255" b="0"/>
+                <wp:wrapNone/>
+                <wp:docPr id="12" name="矩形 12"/>
+                <wp:cNvGraphicFramePr/>
+                <a:graphic xmlns:a="http://schemas.openxmlformats.org/drawingml/2006/main">
+                  <a:graphicData uri="http://schemas.microsoft.com/office/word/2010/wordprocessingShape">
+                    <wps:wsp>
+                      <wps:cNvSpPr/>
+                      <wps:spPr>
+                        <a:xfrm>
+                          <a:off x="0" y="0"/>
+                          <a:ext cx="3021177" cy="936346"/>
+                        </a:xfrm>
+                        <a:prstGeom prst="rect">
+                          <a:avLst/>
+                        </a:prstGeom>
+                        <a:solidFill>
+                          <a:schemeClr val="accent1">
+                            <a:alpha val="25098"/>
+                          </a:schemeClr>
+                        </a:solidFill>
+                        <a:ln w="57150">
+                          <a:noFill/>
+                        </a:ln>
+                      </wps:spPr>
+                      <wps:style>
+                        <a:lnRef idx="2">
+                          <a:schemeClr val="accent1">
+                            <a:shade val="50000"/>
+                          </a:schemeClr>
+                        </a:lnRef>
+                        <a:fillRef idx="1">
+                          <a:schemeClr val="accent1"/>
+                        </a:fillRef>
+                        <a:effectRef idx="0">
+                          <a:schemeClr val="accent1"/>
+                        </a:effectRef>
+                        <a:fontRef idx="minor">
+                          <a:schemeClr val="lt1"/>
+                        </a:fontRef>
+                      </wps:style>
+                      <wps:bodyPr rot="0" spcFirstLastPara="0" vertOverflow="overflow" horzOverflow="overflow" vert="horz" wrap="square" lIns="91440" tIns="45720" rIns="91440" bIns="45720" numCol="1" spcCol="0" rtlCol="0" fromWordArt="0" anchor="ctr" anchorCtr="0" forceAA="0" compatLnSpc="1">
+                        <a:prstTxWarp prst="textNoShape">
+                          <a:avLst/>
+                        </a:prstTxWarp>
+                        <a:noAutofit/>
+                      </wps:bodyPr>
+                    </wps:wsp>
+                  </a:graphicData>
+                </a:graphic>
+                <wp14:sizeRelH relativeFrom="margin">
+                  <wp14:pctWidth>0</wp14:pctWidth>
+                </wp14:sizeRelH>
+                <wp14:sizeRelV relativeFrom="margin">
+                  <wp14:pctHeight>0</wp14:pctHeight>
+                </wp14:sizeRelV>
+              </wp:anchor>
+            </w:drawing>
+          </mc:Choice>
+          <mc:Fallback>
+            <w:pict>
+              <v:rect w14:anchorId="6045BDA0" id="矩形 12" o:spid="_x0000_s1026" style="position:absolute;margin-left:164.55pt;margin-top:60.05pt;width:237.9pt;height:73.75pt;z-index:251666432;visibility:visible;mso-wrap-style:square;mso-width-percent:0;mso-height-percent:0;mso-wrap-distance-left:9pt;mso-wrap-distance-top:0;mso-wrap-distance-right:9pt;mso-wrap-distance-bottom:0;mso-position-horizontal:absolute;mso-position-horizontal-relative:text;mso-position-vertical:absolute;mso-position-vertical-relative:text;mso-width-percent:0;mso-height-percent:0;mso-width-relative:margin;mso-height-relative:margin;v-text-anchor:middle" o:gfxdata="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" fillcolor="#5b9bd5 [3204]" stroked="f" strokeweight="4.5pt">
+                <v:fill opacity="16448f"/>
+              </v:rect>
+            </w:pict>
+          </mc:Fallback>
+        </mc:AlternateContent>
+      </w:r>
+      <w:r>
+        <w:rPr>
+          <w:noProof/>
+        </w:rPr>
+        <w:drawing>
+          <wp:inline distT="0" distB="0" distL="0" distR="0" wp14:anchorId="5D18BBB8" wp14:editId="18E65EFB">
+            <wp:extent cx="4849926" cy="2390512"/>
+            <wp:effectExtent l="0" t="0" r="8255" b="0"/>
+            <wp:docPr id="11" name="圖片 11"/>
+            <wp:cNvGraphicFramePr>
+              <a:graphicFrameLocks xmlns:a="http://schemas.openxmlformats.org/drawingml/2006/main" noChangeAspect="1"/>
+            </wp:cNvGraphicFramePr>
+            <a:graphic xmlns:a="http://schemas.openxmlformats.org/drawingml/2006/main">
+              <a:graphicData uri="http://schemas.openxmlformats.org/drawingml/2006/picture">
+                <pic:pic xmlns:pic="http://schemas.openxmlformats.org/drawingml/2006/picture">
+                  <pic:nvPicPr>
+                    <pic:cNvPr id="1" name=""/>
+                    <pic:cNvPicPr/>
+                  </pic:nvPicPr>
+                  <pic:blipFill>
+                    <a:blip r:embed="rId12"/>
+                    <a:stretch>
+                      <a:fillRect/>
+                    </a:stretch>
+                  </pic:blipFill>
+                  <pic:spPr>
+                    <a:xfrm>
+                      <a:off x="0" y="0"/>
+                      <a:ext cx="4862720" cy="2396818"/>
+                    </a:xfrm>
+                    <a:prstGeom prst="rect">
+                      <a:avLst/>
+                    </a:prstGeom>
+                  </pic:spPr>
+                </pic:pic>
+              </a:graphicData>
+            </a:graphic>
+          </wp:inline>
+        </w:drawing>
+      </w:r>
+    </w:p>
+    <w:p>
+      <w:pPr>
+        <w:pStyle w:val="a4"/>
+        <w:ind w:leftChars="0"/>
+        <w:rPr>
+          <w:rFonts w:ascii="標楷體" w:eastAsia="標楷體" w:hAnsi="標楷體" w:hint="eastAsia"/>
+          <w:sz w:val="36"/>
+          <w:szCs w:val="36"/>
+        </w:rPr>
+      </w:pPr>
+      <w:r>
+        <w:rPr>
+          <w:rFonts w:ascii="標楷體" w:eastAsia="標楷體" w:hAnsi="標楷體"/>
+          <w:sz w:val="36"/>
+          <w:szCs w:val="36"/>
+        </w:rPr>
+        <w:br w:type="page"/>
+      </w:r>
+    </w:p>
+    <w:p>
+      <w:pPr>
+        <w:ind w:left="960"/>
+        <w:rPr>
+          <w:rFonts w:ascii="標楷體" w:eastAsia="標楷體" w:hAnsi="標楷體"/>
+          <w:color w:val="000000" w:themeColor="text1"/>
+          <w:sz w:val="36"/>
+          <w:szCs w:val="36"/>
+        </w:rPr>
+      </w:pPr>
+    </w:p>
+    <w:p>
+      <w:pPr>
+        <w:ind w:left="960"/>
+        <w:rPr>
+          <w:rFonts w:ascii="標楷體" w:eastAsia="標楷體" w:hAnsi="標楷體"/>
+          <w:sz w:val="36"/>
+          <w:szCs w:val="36"/>
+        </w:rPr>
+      </w:pPr>
+      <w:r>
+        <w:rPr>
+          <w:rFonts w:ascii="標楷體" w:eastAsia="標楷體" w:hAnsi="標楷體" w:hint="eastAsia"/>
+          <w:color w:val="000000" w:themeColor="text1"/>
+          <w:sz w:val="36"/>
+          <w:szCs w:val="36"/>
+        </w:rPr>
+        <w:t>3.</w:t>
+      </w:r>
+      <w:r>
+        <w:rPr>
+          <w:rFonts w:ascii="標楷體" w:eastAsia="標楷體" w:hAnsi="標楷體" w:hint="eastAsia"/>
+          <w:color w:val="FF0000"/>
+          <w:sz w:val="36"/>
+          <w:szCs w:val="36"/>
+        </w:rPr>
+        <w:t>輸入資料</w:t>
+      </w:r>
+      <w:r>
+        <w:rPr>
+          <w:rFonts w:ascii="標楷體" w:eastAsia="標楷體" w:hAnsi="標楷體" w:hint="eastAsia"/>
+          <w:sz w:val="36"/>
+          <w:szCs w:val="36"/>
+        </w:rPr>
+        <w:t>，格式錯誤(前端)，顯示如</w:t>
+      </w:r>
+      <w:r>
+        <w:rPr>
+          <w:rFonts w:ascii="標楷體" w:eastAsia="標楷體" w:hAnsi="標楷體" w:hint="eastAsia"/>
+          <w:color w:val="5B9BD5" w:themeColor="accent1"/>
+          <w:sz w:val="36"/>
+          <w:szCs w:val="36"/>
+        </w:rPr>
+        <w:t>下圖</w:t>
+      </w:r>
+    </w:p>
+    <w:p>
+      <w:pPr>
+        <w:pStyle w:val="a4"/>
+        <w:ind w:leftChars="0" w:left="960"/>
+        <w:rPr>
+          <w:rFonts w:ascii="標楷體" w:eastAsia="標楷體" w:hAnsi="標楷體" w:hint="eastAsia"/>
+          <w:sz w:val="36"/>
+          <w:szCs w:val="36"/>
+        </w:rPr>
+      </w:pPr>
+      <w:r>
+        <w:rPr>
+          <w:rFonts w:ascii="標楷體" w:eastAsia="標楷體" w:hAnsi="標楷體" w:hint="eastAsia"/>
+          <w:sz w:val="36"/>
+          <w:szCs w:val="36"/>
+        </w:rPr>
+        <w:t>帳戶需email格式，</w:t>
+      </w:r>
+      <w:r>
+        <w:rPr>
+          <w:rFonts w:ascii="標楷體" w:eastAsia="標楷體" w:hAnsi="標楷體" w:hint="eastAsia"/>
+          <w:sz w:val="36"/>
+          <w:szCs w:val="36"/>
+        </w:rPr>
+        <w:t>密碼，號碼</w:t>
+      </w:r>
+      <w:proofErr w:type="gramStart"/>
+      <w:r>
+        <w:rPr>
+          <w:rFonts w:ascii="標楷體" w:eastAsia="標楷體" w:hAnsi="標楷體" w:hint="eastAsia"/>
+          <w:sz w:val="36"/>
+          <w:szCs w:val="36"/>
+        </w:rPr>
+        <w:t>前端無限制</w:t>
+      </w:r>
+      <w:proofErr w:type="gramEnd"/>
+      <w:r>
+        <w:rPr>
+          <w:rFonts w:ascii="標楷體" w:eastAsia="標楷體" w:hAnsi="標楷體" w:hint="eastAsia"/>
+          <w:sz w:val="36"/>
+          <w:szCs w:val="36"/>
+        </w:rPr>
+        <w:t>，姓名不可空，其餘為選擇，不會錯誤</w:t>
+      </w:r>
+    </w:p>
+    <w:p>
+      <w:pPr>
+        <w:ind w:firstLine="480"/>
+        <w:rPr>
+          <w:rFonts w:ascii="標楷體" w:eastAsia="標楷體" w:hAnsi="標楷體"/>
+          <w:sz w:val="36"/>
+          <w:szCs w:val="36"/>
+        </w:rPr>
+      </w:pPr>
+      <w:r>
+        <w:rPr>
+          <w:noProof/>
+        </w:rPr>
+        <w:drawing>
+          <wp:inline distT="0" distB="0" distL="0" distR="0" wp14:anchorId="58D6948E" wp14:editId="3B0DEF77">
+            <wp:extent cx="5274310" cy="852805"/>
+            <wp:effectExtent l="0" t="0" r="2540" b="4445"/>
+            <wp:docPr id="15" name="圖片 15"/>
+            <wp:cNvGraphicFramePr>
+              <a:graphicFrameLocks xmlns:a="http://schemas.openxmlformats.org/drawingml/2006/main" noChangeAspect="1"/>
+            </wp:cNvGraphicFramePr>
+            <a:graphic xmlns:a="http://schemas.openxmlformats.org/drawingml/2006/main">
+              <a:graphicData uri="http://schemas.openxmlformats.org/drawingml/2006/picture">
+                <pic:pic xmlns:pic="http://schemas.openxmlformats.org/drawingml/2006/picture">
+                  <pic:nvPicPr>
+                    <pic:cNvPr id="1" name=""/>
+                    <pic:cNvPicPr/>
+                  </pic:nvPicPr>
+                  <pic:blipFill>
+                    <a:blip r:embed="rId13"/>
+                    <a:stretch>
+                      <a:fillRect/>
+                    </a:stretch>
+                  </pic:blipFill>
+                  <pic:spPr>
+                    <a:xfrm>
+                      <a:off x="0" y="0"/>
+                      <a:ext cx="5274310" cy="852805"/>
+                    </a:xfrm>
+                    <a:prstGeom prst="rect">
+                      <a:avLst/>
+                    </a:prstGeom>
+                  </pic:spPr>
+                </pic:pic>
+              </a:graphicData>
+            </a:graphic>
+          </wp:inline>
+        </w:drawing>
+      </w:r>
+    </w:p>
+    <w:p>
+      <w:pPr>
+        <w:ind w:firstLine="480"/>
+        <w:rPr>
+          <w:rFonts w:ascii="標楷體" w:eastAsia="標楷體" w:hAnsi="標楷體" w:hint="eastAsia"/>
+          <w:sz w:val="36"/>
+          <w:szCs w:val="36"/>
+        </w:rPr>
+      </w:pPr>
+    </w:p>
+    <w:p>
+      <w:pPr>
+        <w:ind w:firstLine="480"/>
+        <w:rPr>
+          <w:rFonts w:ascii="標楷體" w:eastAsia="標楷體" w:hAnsi="標楷體"/>
+          <w:sz w:val="36"/>
+          <w:szCs w:val="36"/>
+        </w:rPr>
+      </w:pPr>
+      <w:r>
+        <w:rPr>
+          <w:noProof/>
+        </w:rPr>
+        <w:drawing>
+          <wp:inline distT="0" distB="0" distL="0" distR="0" wp14:anchorId="20A886F1" wp14:editId="7C4D95CD">
+            <wp:extent cx="5274310" cy="789940"/>
+            <wp:effectExtent l="0" t="0" r="2540" b="0"/>
+            <wp:docPr id="16" name="圖片 16"/>
+            <wp:cNvGraphicFramePr>
+              <a:graphicFrameLocks xmlns:a="http://schemas.openxmlformats.org/drawingml/2006/main" noChangeAspect="1"/>
+            </wp:cNvGraphicFramePr>
+            <a:graphic xmlns:a="http://schemas.openxmlformats.org/drawingml/2006/main">
+              <a:graphicData uri="http://schemas.openxmlformats.org/drawingml/2006/picture">
+                <pic:pic xmlns:pic="http://schemas.openxmlformats.org/drawingml/2006/picture">
+                  <pic:nvPicPr>
+                    <pic:cNvPr id="1" name=""/>
+                    <pic:cNvPicPr/>
+                  </pic:nvPicPr>
+                  <pic:blipFill>
+                    <a:blip r:embed="rId14"/>
+                    <a:stretch>
+                      <a:fillRect/>
+                    </a:stretch>
+                  </pic:blipFill>
+                  <pic:spPr>
+                    <a:xfrm>
+                      <a:off x="0" y="0"/>
+                      <a:ext cx="5274310" cy="789940"/>
+                    </a:xfrm>
+                    <a:prstGeom prst="rect">
+                      <a:avLst/>
+                    </a:prstGeom>
+                  </pic:spPr>
+                </pic:pic>
+              </a:graphicData>
+            </a:graphic>
+          </wp:inline>
+        </w:drawing>
+      </w:r>
+    </w:p>
+    <w:p>
+      <w:pPr>
+        <w:ind w:firstLine="480"/>
+        <w:rPr>
+          <w:rFonts w:ascii="標楷體" w:eastAsia="標楷體" w:hAnsi="標楷體" w:hint="eastAsia"/>
+          <w:sz w:val="36"/>
+          <w:szCs w:val="36"/>
+        </w:rPr>
+      </w:pPr>
+    </w:p>
+    <w:p>
+      <w:pPr>
+        <w:ind w:firstLine="480"/>
+        <w:rPr>
+          <w:rFonts w:ascii="標楷體" w:eastAsia="標楷體" w:hAnsi="標楷體"/>
+          <w:sz w:val="36"/>
+          <w:szCs w:val="36"/>
+        </w:rPr>
+      </w:pPr>
+      <w:r>
+        <w:rPr>
+          <w:noProof/>
+        </w:rPr>
+        <w:drawing>
+          <wp:inline distT="0" distB="0" distL="0" distR="0" wp14:anchorId="4778D9E6" wp14:editId="024C3349">
+            <wp:extent cx="5274310" cy="798830"/>
+            <wp:effectExtent l="0" t="0" r="2540" b="1270"/>
+            <wp:docPr id="17" name="圖片 17"/>
+            <wp:cNvGraphicFramePr>
+              <a:graphicFrameLocks xmlns:a="http://schemas.openxmlformats.org/drawingml/2006/main" noChangeAspect="1"/>
+            </wp:cNvGraphicFramePr>
+            <a:graphic xmlns:a="http://schemas.openxmlformats.org/drawingml/2006/main">
+              <a:graphicData uri="http://schemas.openxmlformats.org/drawingml/2006/picture">
+                <pic:pic xmlns:pic="http://schemas.openxmlformats.org/drawingml/2006/picture">
+                  <pic:nvPicPr>
+                    <pic:cNvPr id="1" name=""/>
+                    <pic:cNvPicPr/>
+                  </pic:nvPicPr>
+                  <pic:blipFill>
+                    <a:blip r:embed="rId15"/>
+                    <a:stretch>
+                      <a:fillRect/>
+                    </a:stretch>
+                  </pic:blipFill>
+                  <pic:spPr>
+                    <a:xfrm>
+                      <a:off x="0" y="0"/>
+                      <a:ext cx="5274310" cy="798830"/>
+                    </a:xfrm>
+                    <a:prstGeom prst="rect">
+                      <a:avLst/>
+                    </a:prstGeom>
+                  </pic:spPr>
+                </pic:pic>
+              </a:graphicData>
+            </a:graphic>
+          </wp:inline>
+        </w:drawing>
+      </w:r>
+    </w:p>
+    <w:p>
+      <w:pPr>
+        <w:ind w:firstLine="480"/>
+        <w:rPr>
+          <w:rFonts w:ascii="標楷體" w:eastAsia="標楷體" w:hAnsi="標楷體" w:hint="eastAsia"/>
+          <w:sz w:val="36"/>
+          <w:szCs w:val="36"/>
+        </w:rPr>
+      </w:pPr>
+    </w:p>
+    <w:p>
+      <w:pPr>
+        <w:ind w:firstLine="480"/>
+        <w:rPr>
+          <w:rFonts w:ascii="標楷體" w:eastAsia="標楷體" w:hAnsi="標楷體"/>
+          <w:sz w:val="36"/>
+          <w:szCs w:val="36"/>
+        </w:rPr>
+      </w:pPr>
+      <w:r>
+        <w:rPr>
+          <w:noProof/>
+        </w:rPr>
+        <w:drawing>
+          <wp:inline distT="0" distB="0" distL="0" distR="0" wp14:anchorId="40582C1F" wp14:editId="11A16860">
+            <wp:extent cx="5274310" cy="793115"/>
+            <wp:effectExtent l="0" t="0" r="2540" b="6985"/>
+            <wp:docPr id="18" name="圖片 18"/>
+            <wp:cNvGraphicFramePr>
+              <a:graphicFrameLocks xmlns:a="http://schemas.openxmlformats.org/drawingml/2006/main" noChangeAspect="1"/>
+            </wp:cNvGraphicFramePr>
+            <a:graphic xmlns:a="http://schemas.openxmlformats.org/drawingml/2006/main">
+              <a:graphicData uri="http://schemas.openxmlformats.org/drawingml/2006/picture">
+                <pic:pic xmlns:pic="http://schemas.openxmlformats.org/drawingml/2006/picture">
+                  <pic:nvPicPr>
+                    <pic:cNvPr id="1" name=""/>
+                    <pic:cNvPicPr/>
+                  </pic:nvPicPr>
+                  <pic:blipFill>
+                    <a:blip r:embed="rId16"/>
+                    <a:stretch>
+                      <a:fillRect/>
+                    </a:stretch>
+                  </pic:blipFill>
+                  <pic:spPr>
+                    <a:xfrm>
+                      <a:off x="0" y="0"/>
+                      <a:ext cx="5274310" cy="793115"/>
+                    </a:xfrm>
+                    <a:prstGeom prst="rect">
+                      <a:avLst/>
+                    </a:prstGeom>
+                  </pic:spPr>
+                </pic:pic>
+              </a:graphicData>
+            </a:graphic>
+          </wp:inline>
+        </w:drawing>
+      </w:r>
+    </w:p>
+    <w:p>
+      <w:pPr>
+        <w:pStyle w:val="a4"/>
+        <w:ind w:leftChars="0"/>
+        <w:rPr>
+          <w:rFonts w:ascii="標楷體" w:eastAsia="標楷體" w:hAnsi="標楷體"/>
+          <w:sz w:val="36"/>
+          <w:szCs w:val="36"/>
+        </w:rPr>
+      </w:pPr>
+      <w:r>
+        <w:rPr>
+          <w:rFonts w:ascii="標楷體" w:eastAsia="標楷體" w:hAnsi="標楷體"/>
+          <w:sz w:val="36"/>
+          <w:szCs w:val="36"/>
+        </w:rPr>
+        <w:br w:type="page"/>
+      </w:r>
+    </w:p>
+    <w:p>
+      <w:pPr>
+        <w:pStyle w:val="a4"/>
+        <w:ind w:leftChars="0"/>
+        <w:rPr>
+          <w:rFonts w:ascii="標楷體" w:eastAsia="標楷體" w:hAnsi="標楷體" w:hint="eastAsia"/>
+          <w:sz w:val="36"/>
+          <w:szCs w:val="36"/>
+        </w:rPr>
+      </w:pPr>
+    </w:p>
+    <w:p>
+      <w:pPr>
+        <w:pStyle w:val="a4"/>
+        <w:ind w:leftChars="0" w:firstLine="480"/>
+        <w:rPr>
+          <w:rFonts w:ascii="標楷體" w:eastAsia="標楷體" w:hAnsi="標楷體"/>
+          <w:sz w:val="36"/>
+          <w:szCs w:val="36"/>
+        </w:rPr>
+      </w:pPr>
+      <w:r>
+        <w:rPr>
+          <w:rFonts w:ascii="標楷體" w:eastAsia="標楷體" w:hAnsi="標楷體" w:hint="eastAsia"/>
+          <w:sz w:val="36"/>
+          <w:szCs w:val="36"/>
+        </w:rPr>
+        <w:t>4.</w:t>
+      </w:r>
+      <w:r>
+        <w:rPr>
+          <w:rFonts w:ascii="標楷體" w:eastAsia="標楷體" w:hAnsi="標楷體" w:hint="eastAsia"/>
+          <w:color w:val="FF0000"/>
+          <w:sz w:val="36"/>
+          <w:szCs w:val="36"/>
+        </w:rPr>
+        <w:t>輸入資料</w:t>
+      </w:r>
+      <w:r>
+        <w:rPr>
+          <w:rFonts w:ascii="標楷體" w:eastAsia="標楷體" w:hAnsi="標楷體" w:hint="eastAsia"/>
+          <w:sz w:val="36"/>
+          <w:szCs w:val="36"/>
+        </w:rPr>
+        <w:t>，格式正確，顯示如</w:t>
+      </w:r>
+      <w:r>
+        <w:rPr>
+          <w:rFonts w:ascii="標楷體" w:eastAsia="標楷體" w:hAnsi="標楷體" w:hint="eastAsia"/>
+          <w:color w:val="5B9BD5" w:themeColor="accent1"/>
+          <w:sz w:val="36"/>
+          <w:szCs w:val="36"/>
+        </w:rPr>
+        <w:t>下圖</w:t>
+      </w:r>
+    </w:p>
+    <w:p>
+      <w:pPr>
+        <w:pStyle w:val="a4"/>
+        <w:ind w:leftChars="0"/>
+        <w:rPr>
+          <w:rFonts w:ascii="標楷體" w:eastAsia="標楷體" w:hAnsi="標楷體"/>
+          <w:sz w:val="36"/>
+          <w:szCs w:val="36"/>
+        </w:rPr>
+      </w:pPr>
+      <w:r>
+        <w:rPr>
+          <w:noProof/>
+        </w:rPr>
+        <w:drawing>
+          <wp:inline distT="0" distB="0" distL="0" distR="0" wp14:anchorId="782DDD73" wp14:editId="129575EC">
+            <wp:extent cx="5274310" cy="1964690"/>
+            <wp:effectExtent l="0" t="0" r="2540" b="0"/>
+            <wp:docPr id="20" name="圖片 20"/>
+            <wp:cNvGraphicFramePr>
+              <a:graphicFrameLocks xmlns:a="http://schemas.openxmlformats.org/drawingml/2006/main" noChangeAspect="1"/>
+            </wp:cNvGraphicFramePr>
+            <a:graphic xmlns:a="http://schemas.openxmlformats.org/drawingml/2006/main">
+              <a:graphicData uri="http://schemas.openxmlformats.org/drawingml/2006/picture">
+                <pic:pic xmlns:pic="http://schemas.openxmlformats.org/drawingml/2006/picture">
+                  <pic:nvPicPr>
+                    <pic:cNvPr id="1" name=""/>
+                    <pic:cNvPicPr/>
+                  </pic:nvPicPr>
+                  <pic:blipFill>
+                    <a:blip r:embed="rId17"/>
+                    <a:stretch>
+                      <a:fillRect/>
+                    </a:stretch>
+                  </pic:blipFill>
+                  <pic:spPr>
+                    <a:xfrm>
+                      <a:off x="0" y="0"/>
+                      <a:ext cx="5274310" cy="1964690"/>
+                    </a:xfrm>
+                    <a:prstGeom prst="rect">
+                      <a:avLst/>
+                    </a:prstGeom>
+                  </pic:spPr>
+                </pic:pic>
+              </a:graphicData>
+            </a:graphic>
+          </wp:inline>
+        </w:drawing>
+      </w:r>
+    </w:p>
+    <w:p>
+      <w:pPr>
+        <w:rPr>
+          <w:rFonts w:ascii="標楷體" w:eastAsia="標楷體" w:hAnsi="標楷體"/>
+          <w:sz w:val="36"/>
+          <w:szCs w:val="36"/>
+        </w:rPr>
+      </w:pPr>
+    </w:p>
+    <w:p>
+      <w:pPr>
+        <w:ind w:left="840"/>
+        <w:rPr>
+          <w:rFonts w:ascii="標楷體" w:eastAsia="標楷體" w:hAnsi="標楷體"/>
+          <w:sz w:val="36"/>
+          <w:szCs w:val="36"/>
+        </w:rPr>
+      </w:pPr>
+      <w:r>
+        <w:rPr>
+          <w:rFonts w:ascii="標楷體" w:eastAsia="標楷體" w:hAnsi="標楷體" w:hint="eastAsia"/>
+          <w:sz w:val="36"/>
+          <w:szCs w:val="36"/>
+        </w:rPr>
+        <w:t>5.</w:t>
+      </w:r>
+      <w:r>
+        <w:rPr>
+          <w:rFonts w:ascii="標楷體" w:eastAsia="標楷體" w:hAnsi="標楷體" w:hint="eastAsia"/>
+          <w:color w:val="FF0000"/>
+          <w:sz w:val="36"/>
+          <w:szCs w:val="36"/>
+        </w:rPr>
+        <w:t>輸入資料</w:t>
+      </w:r>
+      <w:r>
+        <w:rPr>
+          <w:rFonts w:ascii="標楷體" w:eastAsia="標楷體" w:hAnsi="標楷體" w:hint="eastAsia"/>
+          <w:sz w:val="36"/>
+          <w:szCs w:val="36"/>
+        </w:rPr>
+        <w:t>，前端成功送出，後端判定錯誤(違反限制，如key重複或資料</w:t>
+      </w:r>
+      <w:r>
+        <w:rPr>
+          <w:rFonts w:ascii="標楷體" w:eastAsia="標楷體" w:hAnsi="標楷體" w:hint="eastAsia"/>
+          <w:sz w:val="36"/>
+          <w:szCs w:val="36"/>
+        </w:rPr>
+        <w:t>定義錯誤</w:t>
+      </w:r>
+      <w:r>
+        <w:rPr>
+          <w:rFonts w:ascii="標楷體" w:eastAsia="標楷體" w:hAnsi="標楷體" w:hint="eastAsia"/>
+          <w:sz w:val="36"/>
+          <w:szCs w:val="36"/>
+        </w:rPr>
+        <w:t>)，如</w:t>
+      </w:r>
+      <w:r>
+        <w:rPr>
+          <w:rFonts w:ascii="標楷體" w:eastAsia="標楷體" w:hAnsi="標楷體" w:hint="eastAsia"/>
+          <w:color w:val="5B9BD5" w:themeColor="accent1"/>
+          <w:sz w:val="36"/>
+          <w:szCs w:val="36"/>
+        </w:rPr>
+        <w:t>下圖</w:t>
+      </w:r>
+    </w:p>
+    <w:p>
+      <w:pPr>
+        <w:ind w:firstLine="480"/>
+        <w:rPr>
+          <w:rFonts w:ascii="標楷體" w:eastAsia="標楷體" w:hAnsi="標楷體"/>
+          <w:sz w:val="36"/>
+          <w:szCs w:val="36"/>
+        </w:rPr>
+      </w:pPr>
+      <w:r>
+        <w:rPr>
+          <w:noProof/>
+        </w:rPr>
+        <w:drawing>
+          <wp:inline distT="0" distB="0" distL="0" distR="0" wp14:anchorId="0AD99D01" wp14:editId="5968E0AA">
+            <wp:extent cx="5274310" cy="558165"/>
+            <wp:effectExtent l="0" t="0" r="2540" b="0"/>
+            <wp:docPr id="24" name="圖片 24"/>
+            <wp:cNvGraphicFramePr>
+              <a:graphicFrameLocks xmlns:a="http://schemas.openxmlformats.org/drawingml/2006/main" noChangeAspect="1"/>
+            </wp:cNvGraphicFramePr>
+            <a:graphic xmlns:a="http://schemas.openxmlformats.org/drawingml/2006/main">
+              <a:graphicData uri="http://schemas.openxmlformats.org/drawingml/2006/picture">
+                <pic:pic xmlns:pic="http://schemas.openxmlformats.org/drawingml/2006/picture">
+                  <pic:nvPicPr>
+                    <pic:cNvPr id="1" name=""/>
+                    <pic:cNvPicPr/>
+                  </pic:nvPicPr>
+                  <pic:blipFill>
+                    <a:blip r:embed="rId18"/>
+                    <a:stretch>
+                      <a:fillRect/>
+                    </a:stretch>
+                  </pic:blipFill>
+                  <pic:spPr>
+                    <a:xfrm>
+                      <a:off x="0" y="0"/>
+                      <a:ext cx="5274310" cy="558165"/>
+                    </a:xfrm>
+                    <a:prstGeom prst="rect">
+                      <a:avLst/>
+                    </a:prstGeom>
+                  </pic:spPr>
+                </pic:pic>
+              </a:graphicData>
+            </a:graphic>
+          </wp:inline>
+        </w:drawing>
+      </w:r>
+    </w:p>
+    <w:p>
+      <w:pPr>
+        <w:ind w:firstLine="480"/>
+        <w:rPr>
+          <w:rFonts w:ascii="標楷體" w:eastAsia="標楷體" w:hAnsi="標楷體" w:hint="eastAsia"/>
+          <w:sz w:val="36"/>
+          <w:szCs w:val="36"/>
+        </w:rPr>
+      </w:pPr>
+    </w:p>
+    <w:p>
+      <w:pPr>
+        <w:ind w:left="960"/>
+        <w:rPr>
+          <w:rFonts w:ascii="標楷體" w:eastAsia="標楷體" w:hAnsi="標楷體" w:hint="eastAsia"/>
+          <w:sz w:val="36"/>
+          <w:szCs w:val="36"/>
+        </w:rPr>
+      </w:pPr>
+      <w:r>
+        <w:rPr>
+          <w:rFonts w:ascii="標楷體" w:eastAsia="標楷體" w:hAnsi="標楷體" w:hint="eastAsia"/>
+          <w:color w:val="000000" w:themeColor="text1"/>
+          <w:sz w:val="36"/>
+          <w:szCs w:val="36"/>
+        </w:rPr>
+        <w:t>6.</w:t>
+      </w:r>
+      <w:r>
+        <w:rPr>
+          <w:rFonts w:ascii="標楷體" w:eastAsia="標楷體" w:hAnsi="標楷體" w:hint="eastAsia"/>
+          <w:color w:val="FF0000"/>
+          <w:sz w:val="36"/>
+          <w:szCs w:val="36"/>
+        </w:rPr>
+        <w:t>輸入資料</w:t>
+      </w:r>
+      <w:r>
+        <w:rPr>
+          <w:rFonts w:ascii="標楷體" w:eastAsia="標楷體" w:hAnsi="標楷體" w:hint="eastAsia"/>
+          <w:sz w:val="36"/>
+          <w:szCs w:val="36"/>
+        </w:rPr>
+        <w:t>，前後端皆成功，顯示</w:t>
+      </w:r>
+      <w:r>
+        <w:rPr>
+          <w:rFonts w:ascii="標楷體" w:eastAsia="標楷體" w:hAnsi="標楷體" w:hint="eastAsia"/>
+          <w:color w:val="5B9BD5" w:themeColor="accent1"/>
+          <w:sz w:val="36"/>
+          <w:szCs w:val="36"/>
+        </w:rPr>
+        <w:t>如下圖</w:t>
+      </w:r>
+    </w:p>
+    <w:p>
+      <w:pPr>
+        <w:ind w:firstLine="480"/>
+        <w:rPr>
+          <w:rFonts w:ascii="標楷體" w:eastAsia="標楷體" w:hAnsi="標楷體"/>
+          <w:sz w:val="36"/>
+          <w:szCs w:val="36"/>
+        </w:rPr>
+      </w:pPr>
+      <w:r>
+        <w:rPr>
+          <w:noProof/>
+        </w:rPr>
+        <w:drawing>
+          <wp:inline distT="0" distB="0" distL="0" distR="0" wp14:anchorId="277FC788" wp14:editId="6C1663DA">
+            <wp:extent cx="5274310" cy="620395"/>
+            <wp:effectExtent l="0" t="0" r="2540" b="8255"/>
+            <wp:docPr id="23" name="圖片 23"/>
+            <wp:cNvGraphicFramePr>
+              <a:graphicFrameLocks xmlns:a="http://schemas.openxmlformats.org/drawingml/2006/main" noChangeAspect="1"/>
+            </wp:cNvGraphicFramePr>
+            <a:graphic xmlns:a="http://schemas.openxmlformats.org/drawingml/2006/main">
+              <a:graphicData uri="http://schemas.openxmlformats.org/drawingml/2006/picture">
+                <pic:pic xmlns:pic="http://schemas.openxmlformats.org/drawingml/2006/picture">
+                  <pic:nvPicPr>
+                    <pic:cNvPr id="1" name=""/>
+                    <pic:cNvPicPr/>
+                  </pic:nvPicPr>
+                  <pic:blipFill>
+                    <a:blip r:embed="rId19"/>
+                    <a:stretch>
+                      <a:fillRect/>
+                    </a:stretch>
+                  </pic:blipFill>
+                  <pic:spPr>
+                    <a:xfrm>
+                      <a:off x="0" y="0"/>
+                      <a:ext cx="5274310" cy="620395"/>
+                    </a:xfrm>
+                    <a:prstGeom prst="rect">
+                      <a:avLst/>
+                    </a:prstGeom>
+                  </pic:spPr>
+                </pic:pic>
+              </a:graphicData>
+            </a:graphic>
+          </wp:inline>
+        </w:drawing>
+      </w:r>
+    </w:p>
+    <w:p>
+      <w:pPr>
+        <w:pStyle w:val="a4"/>
+        <w:ind w:leftChars="0" w:left="840"/>
+        <w:rPr>
+          <w:rFonts w:ascii="標楷體" w:eastAsia="標楷體" w:hAnsi="標楷體"/>
+          <w:sz w:val="36"/>
+          <w:szCs w:val="36"/>
+        </w:rPr>
+      </w:pPr>
+      <w:r>
+        <w:rPr>
+          <w:rFonts w:ascii="標楷體" w:eastAsia="標楷體" w:hAnsi="標楷體" w:hint="eastAsia"/>
+          <w:sz w:val="36"/>
+          <w:szCs w:val="36"/>
+        </w:rPr>
+        <w:t>※刪除與更新顯示相似，不在贅述</w:t>
+      </w:r>
+    </w:p>
+    <w:p>
+      <w:pPr>
+        <w:pStyle w:val="a4"/>
+        <w:ind w:leftChars="0" w:left="840"/>
+        <w:rPr>
+          <w:rFonts w:ascii="標楷體" w:eastAsia="標楷體" w:hAnsi="標楷體" w:hint="eastAsia"/>
+          <w:sz w:val="36"/>
+          <w:szCs w:val="36"/>
+        </w:rPr>
+      </w:pPr>
+      <w:r>
+        <w:rPr>
+          <w:rFonts w:ascii="標楷體" w:eastAsia="標楷體" w:hAnsi="標楷體"/>
+          <w:sz w:val="36"/>
+          <w:szCs w:val="36"/>
+        </w:rPr>
+        <w:br w:type="page"/>
+      </w:r>
+    </w:p>
+    <w:p>
+      <w:pPr>
+        <w:pStyle w:val="a4"/>
+        <w:numPr>
+          <w:ilvl w:val="0"/>
+          <w:numId w:val="4"/>
+        </w:numPr>
+        <w:ind w:leftChars="0"/>
+        <w:rPr>
+          <w:rFonts w:ascii="標楷體" w:eastAsia="標楷體" w:hAnsi="標楷體"/>
+          <w:sz w:val="44"/>
+          <w:szCs w:val="44"/>
+        </w:rPr>
+      </w:pPr>
+      <w:r>
+        <w:rPr>
+          <w:rFonts w:ascii="標楷體" w:eastAsia="標楷體" w:hAnsi="標楷體" w:hint="eastAsia"/>
+          <w:sz w:val="44"/>
+          <w:szCs w:val="44"/>
+        </w:rPr>
+        <w:lastRenderedPageBreak/>
+        <w:t>老闆介面</w:t>
+      </w:r>
+    </w:p>
+    <w:p>
+      <w:pPr>
+        <w:pStyle w:val="a4"/>
+        <w:ind w:leftChars="0"/>
+        <w:rPr>
+          <w:rFonts w:ascii="標楷體" w:eastAsia="標楷體" w:hAnsi="標楷體"/>
+          <w:sz w:val="44"/>
+          <w:szCs w:val="44"/>
+        </w:rPr>
+      </w:pPr>
+      <w:r>
+        <w:rPr>
+          <w:noProof/>
+        </w:rPr>
+        <w:drawing>
+          <wp:inline distT="0" distB="0" distL="0" distR="0" wp14:anchorId="32018BEC" wp14:editId="00619B9A">
+            <wp:extent cx="5274310" cy="1581150"/>
+            <wp:effectExtent l="0" t="0" r="2540" b="0"/>
+            <wp:docPr id="25" name="圖片 25"/>
+            <wp:cNvGraphicFramePr>
+              <a:graphicFrameLocks xmlns:a="http://schemas.openxmlformats.org/drawingml/2006/main" noChangeAspect="1"/>
+            </wp:cNvGraphicFramePr>
+            <a:graphic xmlns:a="http://schemas.openxmlformats.org/drawingml/2006/main">
+              <a:graphicData uri="http://schemas.openxmlformats.org/drawingml/2006/picture">
+                <pic:pic xmlns:pic="http://schemas.openxmlformats.org/drawingml/2006/picture">
+                  <pic:nvPicPr>
+                    <pic:cNvPr id="1" name=""/>
+                    <pic:cNvPicPr/>
+                  </pic:nvPicPr>
+                  <pic:blipFill>
+                    <a:blip r:embed="rId20"/>
+                    <a:stretch>
+                      <a:fillRect/>
+                    </a:stretch>
+                  </pic:blipFill>
+                  <pic:spPr>
+                    <a:xfrm>
+                      <a:off x="0" y="0"/>
+                      <a:ext cx="5274310" cy="1581150"/>
+                    </a:xfrm>
+                    <a:prstGeom prst="rect">
+                      <a:avLst/>
+                    </a:prstGeom>
+                  </pic:spPr>
+                </pic:pic>
+              </a:graphicData>
+            </a:graphic>
+          </wp:inline>
+        </w:drawing>
+      </w:r>
+    </w:p>
+    <w:p>
+      <w:pPr>
+        <w:pStyle w:val="a4"/>
+        <w:numPr>
+          <w:ilvl w:val="0"/>
+          <w:numId w:val="6"/>
+        </w:numPr>
+        <w:ind w:leftChars="0"/>
+        <w:rPr>
+          <w:rFonts w:ascii="標楷體" w:eastAsia="標楷體" w:hAnsi="標楷體"/>
+          <w:sz w:val="36"/>
+          <w:szCs w:val="36"/>
+        </w:rPr>
+      </w:pPr>
+      <w:r>
+        <w:rPr>
+          <w:rFonts w:ascii="標楷體" w:eastAsia="標楷體" w:hAnsi="標楷體" w:hint="eastAsia"/>
+          <w:sz w:val="36"/>
+          <w:szCs w:val="36"/>
+        </w:rPr>
+        <w:t>由</w:t>
+      </w:r>
+      <w:r>
+        <w:rPr>
+          <w:rFonts w:ascii="標楷體" w:eastAsia="標楷體" w:hAnsi="標楷體" w:hint="eastAsia"/>
+          <w:color w:val="FF0000"/>
+          <w:sz w:val="36"/>
+          <w:szCs w:val="36"/>
+        </w:rPr>
+        <w:t>左方查詢資料欄</w:t>
+      </w:r>
+      <w:r>
+        <w:rPr>
+          <w:rFonts w:ascii="標楷體" w:eastAsia="標楷體" w:hAnsi="標楷體" w:hint="eastAsia"/>
+          <w:sz w:val="36"/>
+          <w:szCs w:val="36"/>
+        </w:rPr>
+        <w:t>，篩選資料內容(沒有選表示不規定)，及</w:t>
+      </w:r>
+      <w:r>
+        <w:rPr>
+          <w:rFonts w:ascii="標楷體" w:eastAsia="標楷體" w:hAnsi="標楷體" w:hint="eastAsia"/>
+          <w:color w:val="FF0000"/>
+          <w:sz w:val="36"/>
+          <w:szCs w:val="36"/>
+        </w:rPr>
+        <w:t>上方顯示資料欄</w:t>
+      </w:r>
+      <w:r>
+        <w:rPr>
+          <w:rFonts w:ascii="標楷體" w:eastAsia="標楷體" w:hAnsi="標楷體" w:hint="eastAsia"/>
+          <w:sz w:val="36"/>
+          <w:szCs w:val="36"/>
+        </w:rPr>
+        <w:t>，選擇要看到的資料，</w:t>
+      </w:r>
+      <w:proofErr w:type="spellStart"/>
+      <w:r>
+        <w:rPr>
+          <w:rFonts w:ascii="標楷體" w:eastAsia="標楷體" w:hAnsi="標楷體" w:hint="eastAsia"/>
+          <w:sz w:val="36"/>
+          <w:szCs w:val="36"/>
+        </w:rPr>
+        <w:t>serach</w:t>
+      </w:r>
+      <w:proofErr w:type="spellEnd"/>
+      <w:r>
+        <w:rPr>
+          <w:rFonts w:ascii="標楷體" w:eastAsia="標楷體" w:hAnsi="標楷體" w:hint="eastAsia"/>
+          <w:sz w:val="36"/>
+          <w:szCs w:val="36"/>
+        </w:rPr>
+        <w:t>按鈕按下，結果如</w:t>
+      </w:r>
+      <w:r>
+        <w:rPr>
+          <w:rFonts w:ascii="標楷體" w:eastAsia="標楷體" w:hAnsi="標楷體" w:hint="eastAsia"/>
+          <w:color w:val="5B9BD5" w:themeColor="accent1"/>
+          <w:sz w:val="36"/>
+          <w:szCs w:val="36"/>
+        </w:rPr>
+        <w:t>下圖</w:t>
+      </w:r>
+    </w:p>
+    <w:p>
+      <w:pPr>
+        <w:pStyle w:val="a4"/>
+        <w:ind w:leftChars="0"/>
+        <w:rPr>
+          <w:rFonts w:ascii="標楷體" w:eastAsia="標楷體" w:hAnsi="標楷體"/>
+          <w:sz w:val="44"/>
+          <w:szCs w:val="44"/>
+        </w:rPr>
+      </w:pPr>
+      <w:r>
+        <w:rPr>
+          <w:noProof/>
+        </w:rPr>
+        <w:drawing>
+          <wp:inline distT="0" distB="0" distL="0" distR="0" wp14:anchorId="3B9B25A2" wp14:editId="49FF84A7">
+            <wp:extent cx="5274310" cy="1863725"/>
+            <wp:effectExtent l="0" t="0" r="2540" b="3175"/>
+            <wp:docPr id="26" name="圖片 26"/>
+            <wp:cNvGraphicFramePr>
+              <a:graphicFrameLocks xmlns:a="http://schemas.openxmlformats.org/drawingml/2006/main" noChangeAspect="1"/>
+            </wp:cNvGraphicFramePr>
+            <a:graphic xmlns:a="http://schemas.openxmlformats.org/drawingml/2006/main">
+              <a:graphicData uri="http://schemas.openxmlformats.org/drawingml/2006/picture">
+                <pic:pic xmlns:pic="http://schemas.openxmlformats.org/drawingml/2006/picture">
+                  <pic:nvPicPr>
+                    <pic:cNvPr id="1" name=""/>
+                    <pic:cNvPicPr/>
+                  </pic:nvPicPr>
+                  <pic:blipFill>
+                    <a:blip r:embed="rId21"/>
+                    <a:stretch>
+                      <a:fillRect/>
+                    </a:stretch>
+                  </pic:blipFill>
+                  <pic:spPr>
+                    <a:xfrm>
+                      <a:off x="0" y="0"/>
+                      <a:ext cx="5274310" cy="1863725"/>
+                    </a:xfrm>
+                    <a:prstGeom prst="rect">
+                      <a:avLst/>
+                    </a:prstGeom>
+                  </pic:spPr>
+                </pic:pic>
+              </a:graphicData>
+            </a:graphic>
+          </wp:inline>
+        </w:drawing>
+      </w:r>
+    </w:p>
+    <w:p>
+      <w:pPr>
+        <w:pStyle w:val="a4"/>
+        <w:numPr>
+          <w:ilvl w:val="0"/>
+          <w:numId w:val="6"/>
+        </w:numPr>
+        <w:ind w:leftChars="0"/>
+        <w:rPr>
+          <w:rFonts w:ascii="標楷體" w:eastAsia="標楷體" w:hAnsi="標楷體"/>
+          <w:sz w:val="36"/>
+          <w:szCs w:val="36"/>
+        </w:rPr>
+      </w:pPr>
+      <w:r>
+        <w:rPr>
+          <w:rFonts w:ascii="標楷體" w:eastAsia="標楷體" w:hAnsi="標楷體" w:hint="eastAsia"/>
+          <w:sz w:val="36"/>
+          <w:szCs w:val="36"/>
+        </w:rPr>
+        <w:t>點view details，獲得更多資訊，如下圖</w:t>
+      </w:r>
+    </w:p>
+    <w:p>
+      <w:pPr>
+        <w:ind w:firstLine="480"/>
+        <w:rPr>
+          <w:rFonts w:ascii="標楷體" w:eastAsia="標楷體" w:hAnsi="標楷體"/>
+          <w:sz w:val="44"/>
+          <w:szCs w:val="44"/>
+        </w:rPr>
+      </w:pPr>
+      <w:r>
+        <w:rPr>
+          <w:noProof/>
+        </w:rPr>
+        <w:drawing>
+          <wp:inline distT="0" distB="0" distL="0" distR="0" wp14:anchorId="6A90E9DC" wp14:editId="54688C0A">
+            <wp:extent cx="5274310" cy="2044065"/>
+            <wp:effectExtent l="0" t="0" r="2540" b="0"/>
+            <wp:docPr id="27" name="圖片 27"/>
+            <wp:cNvGraphicFramePr>
+              <a:graphicFrameLocks xmlns:a="http://schemas.openxmlformats.org/drawingml/2006/main" noChangeAspect="1"/>
+            </wp:cNvGraphicFramePr>
+            <a:graphic xmlns:a="http://schemas.openxmlformats.org/drawingml/2006/main">
+              <a:graphicData uri="http://schemas.openxmlformats.org/drawingml/2006/picture">
+                <pic:pic xmlns:pic="http://schemas.openxmlformats.org/drawingml/2006/picture">
+                  <pic:nvPicPr>
+                    <pic:cNvPr id="1" name=""/>
+                    <pic:cNvPicPr/>
+                  </pic:nvPicPr>
+                  <pic:blipFill>
+                    <a:blip r:embed="rId22"/>
+                    <a:stretch>
+                      <a:fillRect/>
+                    </a:stretch>
+                  </pic:blipFill>
+                  <pic:spPr>
+                    <a:xfrm>
+                      <a:off x="0" y="0"/>
+                      <a:ext cx="5274310" cy="2044065"/>
+                    </a:xfrm>
+                    <a:prstGeom prst="rect">
+                      <a:avLst/>
+                    </a:prstGeom>
+                  </pic:spPr>
+                </pic:pic>
+              </a:graphicData>
+            </a:graphic>
+          </wp:inline>
+        </w:drawing>
+      </w:r>
+    </w:p>
+    <w:p>
+      <w:pPr>
+        <w:ind w:firstLine="480"/>
+        <w:rPr>
+          <w:rFonts w:ascii="標楷體" w:eastAsia="標楷體" w:hAnsi="標楷體" w:hint="eastAsia"/>
+          <w:sz w:val="44"/>
+          <w:szCs w:val="44"/>
+        </w:rPr>
+      </w:pPr>
+      <w:r>
+        <w:rPr>
+          <w:rFonts w:ascii="標楷體" w:eastAsia="標楷體" w:hAnsi="標楷體"/>
+          <w:sz w:val="44"/>
+          <w:szCs w:val="44"/>
+        </w:rPr>
+        <w:br w:type="page"/>
+      </w:r>
+    </w:p>
+    <w:p>
+      <w:pPr>
+        <w:pStyle w:val="a4"/>
+        <w:numPr>
+          <w:ilvl w:val="0"/>
+          <w:numId w:val="4"/>
+        </w:numPr>
+        <w:ind w:leftChars="0"/>
+        <w:rPr>
+          <w:rFonts w:ascii="標楷體" w:eastAsia="標楷體" w:hAnsi="標楷體"/>
+          <w:sz w:val="44"/>
+          <w:szCs w:val="44"/>
+        </w:rPr>
+      </w:pPr>
+      <w:r>
+        <w:rPr>
+          <w:rFonts w:ascii="標楷體" w:eastAsia="標楷體" w:hAnsi="標楷體" w:hint="eastAsia"/>
+          <w:sz w:val="44"/>
+          <w:szCs w:val="44"/>
+        </w:rPr>
+        <w:lastRenderedPageBreak/>
+        <w:t>經理介面</w:t>
+      </w:r>
+    </w:p>
+    <w:p>
+      <w:pPr>
+        <w:pStyle w:val="a4"/>
+        <w:numPr>
+          <w:ilvl w:val="0"/>
+          <w:numId w:val="4"/>
+        </w:numPr>
+        <w:ind w:leftChars="0"/>
+        <w:rPr>
+          <w:rFonts w:ascii="標楷體" w:eastAsia="標楷體" w:hAnsi="標楷體" w:hint="eastAsia"/>
+          <w:sz w:val="44"/>
+          <w:szCs w:val="44"/>
+        </w:rPr>
+      </w:pPr>
+      <w:r>
+        <w:rPr>
+          <w:rFonts w:ascii="標楷體" w:eastAsia="標楷體" w:hAnsi="標楷體" w:hint="eastAsia"/>
+          <w:sz w:val="44"/>
+          <w:szCs w:val="44"/>
+        </w:rPr>
+        <w:t>員工介面</w:t>
+      </w:r>
+    </w:p>
+    <w:p>
+      <w:pPr>
+        <w:rPr>
+          <w:rFonts w:ascii="標楷體" w:eastAsia="標楷體" w:hAnsi="標楷體"/>
+          <w:sz w:val="44"/>
+          <w:szCs w:val="44"/>
+        </w:rPr>
+      </w:pPr>
+      <w:r>
+        <w:rPr>
+          <w:rFonts w:ascii="標楷體" w:eastAsia="標楷體" w:hAnsi="標楷體"/>
+          <w:sz w:val="44"/>
+          <w:szCs w:val="44"/>
+        </w:rPr>
+        <w:br w:type="page"/>
+      </w:r>
+    </w:p>
+    <w:p>
+      <w:pPr>
+        <w:rPr>
+          <w:rFonts w:ascii="標楷體" w:eastAsia="標楷體" w:hAnsi="標楷體"/>
           <w:sz w:val="44"/>
           <w:szCs w:val="44"/>
         </w:rPr>
@@ -1970,8 +4788,207 @@
 </file>
 
 <file path=word/numbering.xml><?xml version="1.0" encoding="utf-8"?>
-<w:numbering xmlns:wpc="http://schemas.microsoft.com/office/word/2010/wordprocessingCanvas" xmlns:cx="http://schemas.microsoft.com/office/drawing/2014/chartex" xmlns:cx1="http://schemas.microsoft.com/office/drawing/2015/9/8/chartex" xmlns:mc="http://schemas.openxmlformats.org/markup-compatibility/2006" xmlns:o="urn:schemas-microsoft-com:office:office" xmlns:r="http://schemas.openxmlformats.org/officeDocument/2006/relationships" xmlns:m="http://schemas.openxmlformats.org/officeDocument/2006/math" xmlns:v="urn:schemas-microsoft-com:vml" xmlns:wp14="http://schemas.microsoft.com/office/word/2010/wordprocessingDrawing" xmlns:wp="http://schemas.openxmlformats.org/drawingml/2006/wordprocessingDrawing" xmlns:w10="urn:schemas-microsoft-com:office:word" xmlns:w="http://schemas.openxmlformats.org/wordprocessingml/2006/main" xmlns:w14="http://schemas.microsoft.com/office/word/2010/wordml" xmlns:w15="http://schemas.microsoft.com/office/word/2012/wordml" xmlns:w16se="http://schemas.microsoft.com/office/word/2015/wordml/symex" xmlns:wpg="http://schemas.microsoft.com/office/word/2010/wordprocessingGroup" xmlns:wpi="http://schemas.microsoft.com/office/word/2010/wordprocessingInk" xmlns:wne="http://schemas.microsoft.com/office/word/2006/wordml" xmlns:wps="http://schemas.microsoft.com/office/word/2010/wordprocessingShape" mc:Ignorable="w14 w15 w16se wp14">
+<w:numbering xmlns:wpc="http://schemas.microsoft.com/office/word/2010/wordprocessingCanvas" xmlns:cx="http://schemas.microsoft.com/office/drawing/2014/chartex" xmlns:mc="http://schemas.openxmlformats.org/markup-compatibility/2006" xmlns:o="urn:schemas-microsoft-com:office:office" xmlns:r="http://schemas.openxmlformats.org/officeDocument/2006/relationships" xmlns:m="http://schemas.openxmlformats.org/officeDocument/2006/math" xmlns:v="urn:schemas-microsoft-com:vml" xmlns:wp14="http://schemas.microsoft.com/office/word/2010/wordprocessingDrawing" xmlns:wp="http://schemas.openxmlformats.org/drawingml/2006/wordprocessingDrawing" xmlns:w10="urn:schemas-microsoft-com:office:word" xmlns:w="http://schemas.openxmlformats.org/wordprocessingml/2006/main" xmlns:w14="http://schemas.microsoft.com/office/word/2010/wordml" xmlns:w15="http://schemas.microsoft.com/office/word/2012/wordml" xmlns:w16se="http://schemas.microsoft.com/office/word/2015/wordml/symex" xmlns:wpg="http://schemas.microsoft.com/office/word/2010/wordprocessingGroup" xmlns:wpi="http://schemas.microsoft.com/office/word/2010/wordprocessingInk" xmlns:wne="http://schemas.microsoft.com/office/word/2006/wordml" xmlns:wps="http://schemas.microsoft.com/office/word/2010/wordprocessingShape" mc:Ignorable="w14 w15 w16se wp14">
   <w:abstractNum w:abstractNumId="0" w15:restartNumberingAfterBreak="0">
+    <w:nsid w:val="08B66ED9"/>
+    <w:multiLevelType w:val="hybridMultilevel"/>
+    <w:tmpl w:val="72F6D866"/>
+    <w:lvl w:ilvl="0" w:tplc="0409000F">
+      <w:start w:val="1"/>
+      <w:numFmt w:val="decimal"/>
+      <w:lvlText w:val="%1."/>
+      <w:lvlJc w:val="left"/>
+      <w:pPr>
+        <w:ind w:left="960" w:hanging="480"/>
+      </w:pPr>
+    </w:lvl>
+    <w:lvl w:ilvl="1" w:tplc="04090019">
+      <w:start w:val="1"/>
+      <w:numFmt w:val="ideographTraditional"/>
+      <w:lvlText w:val="%2、"/>
+      <w:lvlJc w:val="left"/>
+      <w:pPr>
+        <w:ind w:left="1440" w:hanging="480"/>
+      </w:pPr>
+    </w:lvl>
+    <w:lvl w:ilvl="2" w:tplc="0409001B">
+      <w:start w:val="1"/>
+      <w:numFmt w:val="lowerRoman"/>
+      <w:lvlText w:val="%3."/>
+      <w:lvlJc w:val="right"/>
+      <w:pPr>
+        <w:ind w:left="1920" w:hanging="480"/>
+      </w:pPr>
+    </w:lvl>
+    <w:lvl w:ilvl="3" w:tplc="0409000F">
+      <w:start w:val="1"/>
+      <w:numFmt w:val="decimal"/>
+      <w:lvlText w:val="%4."/>
+      <w:lvlJc w:val="left"/>
+      <w:pPr>
+        <w:ind w:left="2400" w:hanging="480"/>
+      </w:pPr>
+    </w:lvl>
+    <w:lvl w:ilvl="4" w:tplc="04090019">
+      <w:start w:val="1"/>
+      <w:numFmt w:val="ideographTraditional"/>
+      <w:lvlText w:val="%5、"/>
+      <w:lvlJc w:val="left"/>
+      <w:pPr>
+        <w:ind w:left="2880" w:hanging="480"/>
+      </w:pPr>
+    </w:lvl>
+    <w:lvl w:ilvl="5" w:tplc="0409001B">
+      <w:start w:val="1"/>
+      <w:numFmt w:val="lowerRoman"/>
+      <w:lvlText w:val="%6."/>
+      <w:lvlJc w:val="right"/>
+      <w:pPr>
+        <w:ind w:left="3360" w:hanging="480"/>
+      </w:pPr>
+    </w:lvl>
+    <w:lvl w:ilvl="6" w:tplc="0409000F">
+      <w:start w:val="1"/>
+      <w:numFmt w:val="decimal"/>
+      <w:lvlText w:val="%7."/>
+      <w:lvlJc w:val="left"/>
+      <w:pPr>
+        <w:ind w:left="3840" w:hanging="480"/>
+      </w:pPr>
+    </w:lvl>
+    <w:lvl w:ilvl="7" w:tplc="04090019">
+      <w:start w:val="1"/>
+      <w:numFmt w:val="ideographTraditional"/>
+      <w:lvlText w:val="%8、"/>
+      <w:lvlJc w:val="left"/>
+      <w:pPr>
+        <w:ind w:left="4320" w:hanging="480"/>
+      </w:pPr>
+    </w:lvl>
+    <w:lvl w:ilvl="8" w:tplc="0409001B">
+      <w:start w:val="1"/>
+      <w:numFmt w:val="lowerRoman"/>
+      <w:lvlText w:val="%9."/>
+      <w:lvlJc w:val="right"/>
+      <w:pPr>
+        <w:ind w:left="4800" w:hanging="480"/>
+      </w:pPr>
+    </w:lvl>
+  </w:abstractNum>
+  <w:abstractNum w:abstractNumId="1" w15:restartNumberingAfterBreak="0">
+    <w:nsid w:val="0FAA216C"/>
+    <w:multiLevelType w:val="hybridMultilevel"/>
+    <w:tmpl w:val="66625BC8"/>
+    <w:lvl w:ilvl="0" w:tplc="9E96554A">
+      <w:start w:val="4"/>
+      <w:numFmt w:val="bullet"/>
+      <w:lvlText w:val=""/>
+      <w:lvlJc w:val="left"/>
+      <w:pPr>
+        <w:ind w:left="1320" w:hanging="360"/>
+      </w:pPr>
+      <w:rPr>
+        <w:rFonts w:ascii="Wingdings" w:eastAsia="標楷體" w:hAnsi="Wingdings" w:cstheme="minorBidi" w:hint="default"/>
+      </w:rPr>
+    </w:lvl>
+    <w:lvl w:ilvl="1" w:tplc="04090003" w:tentative="1">
+      <w:start w:val="1"/>
+      <w:numFmt w:val="bullet"/>
+      <w:lvlText w:val=""/>
+      <w:lvlJc w:val="left"/>
+      <w:pPr>
+        <w:ind w:left="1920" w:hanging="480"/>
+      </w:pPr>
+      <w:rPr>
+        <w:rFonts w:ascii="Wingdings" w:hAnsi="Wingdings" w:hint="default"/>
+      </w:rPr>
+    </w:lvl>
+    <w:lvl w:ilvl="2" w:tplc="04090005" w:tentative="1">
+      <w:start w:val="1"/>
+      <w:numFmt w:val="bullet"/>
+      <w:lvlText w:val=""/>
+      <w:lvlJc w:val="left"/>
+      <w:pPr>
+        <w:ind w:left="2400" w:hanging="480"/>
+      </w:pPr>
+      <w:rPr>
+        <w:rFonts w:ascii="Wingdings" w:hAnsi="Wingdings" w:hint="default"/>
+      </w:rPr>
+    </w:lvl>
+    <w:lvl w:ilvl="3" w:tplc="04090001" w:tentative="1">
+      <w:start w:val="1"/>
+      <w:numFmt w:val="bullet"/>
+      <w:lvlText w:val=""/>
+      <w:lvlJc w:val="left"/>
+      <w:pPr>
+        <w:ind w:left="2880" w:hanging="480"/>
+      </w:pPr>
+      <w:rPr>
+        <w:rFonts w:ascii="Wingdings" w:hAnsi="Wingdings" w:hint="default"/>
+      </w:rPr>
+    </w:lvl>
+    <w:lvl w:ilvl="4" w:tplc="04090003" w:tentative="1">
+      <w:start w:val="1"/>
+      <w:numFmt w:val="bullet"/>
+      <w:lvlText w:val=""/>
+      <w:lvlJc w:val="left"/>
+      <w:pPr>
+        <w:ind w:left="3360" w:hanging="480"/>
+      </w:pPr>
+      <w:rPr>
+        <w:rFonts w:ascii="Wingdings" w:hAnsi="Wingdings" w:hint="default"/>
+      </w:rPr>
+    </w:lvl>
+    <w:lvl w:ilvl="5" w:tplc="04090005" w:tentative="1">
+      <w:start w:val="1"/>
+      <w:numFmt w:val="bullet"/>
+      <w:lvlText w:val=""/>
+      <w:lvlJc w:val="left"/>
+      <w:pPr>
+        <w:ind w:left="3840" w:hanging="480"/>
+      </w:pPr>
+      <w:rPr>
+        <w:rFonts w:ascii="Wingdings" w:hAnsi="Wingdings" w:hint="default"/>
+      </w:rPr>
+    </w:lvl>
+    <w:lvl w:ilvl="6" w:tplc="04090001" w:tentative="1">
+      <w:start w:val="1"/>
+      <w:numFmt w:val="bullet"/>
+      <w:lvlText w:val=""/>
+      <w:lvlJc w:val="left"/>
+      <w:pPr>
+        <w:ind w:left="4320" w:hanging="480"/>
+      </w:pPr>
+      <w:rPr>
+        <w:rFonts w:ascii="Wingdings" w:hAnsi="Wingdings" w:hint="default"/>
+      </w:rPr>
+    </w:lvl>
+    <w:lvl w:ilvl="7" w:tplc="04090003" w:tentative="1">
+      <w:start w:val="1"/>
+      <w:numFmt w:val="bullet"/>
+      <w:lvlText w:val=""/>
+      <w:lvlJc w:val="left"/>
+      <w:pPr>
+        <w:ind w:left="4800" w:hanging="480"/>
+      </w:pPr>
+      <w:rPr>
+        <w:rFonts w:ascii="Wingdings" w:hAnsi="Wingdings" w:hint="default"/>
+      </w:rPr>
+    </w:lvl>
+    <w:lvl w:ilvl="8" w:tplc="04090005" w:tentative="1">
+      <w:start w:val="1"/>
+      <w:numFmt w:val="bullet"/>
+      <w:lvlText w:val=""/>
+      <w:lvlJc w:val="left"/>
+      <w:pPr>
+        <w:ind w:left="5280" w:hanging="480"/>
+      </w:pPr>
+      <w:rPr>
+        <w:rFonts w:ascii="Wingdings" w:hAnsi="Wingdings" w:hint="default"/>
+      </w:rPr>
+    </w:lvl>
+  </w:abstractNum>
+  <w:abstractNum w:abstractNumId="2" w15:restartNumberingAfterBreak="0">
     <w:nsid w:val="25642757"/>
     <w:multiLevelType w:val="hybridMultilevel"/>
     <w:tmpl w:val="DA36C92C"/>
@@ -2083,7 +5100,97 @@
       </w:rPr>
     </w:lvl>
   </w:abstractNum>
-  <w:abstractNum w:abstractNumId="1" w15:restartNumberingAfterBreak="0">
+  <w:abstractNum w:abstractNumId="3" w15:restartNumberingAfterBreak="0">
+    <w:nsid w:val="34141EAE"/>
+    <w:multiLevelType w:val="hybridMultilevel"/>
+    <w:tmpl w:val="E9BC857E"/>
+    <w:lvl w:ilvl="0" w:tplc="0C20AA6E">
+      <w:start w:val="1"/>
+      <w:numFmt w:val="decimal"/>
+      <w:lvlText w:val="%1."/>
+      <w:lvlJc w:val="left"/>
+      <w:pPr>
+        <w:ind w:left="1320" w:hanging="360"/>
+      </w:pPr>
+      <w:rPr>
+        <w:rFonts w:hint="default"/>
+        <w:color w:val="000000" w:themeColor="text1"/>
+      </w:rPr>
+    </w:lvl>
+    <w:lvl w:ilvl="1" w:tplc="04090019" w:tentative="1">
+      <w:start w:val="1"/>
+      <w:numFmt w:val="ideographTraditional"/>
+      <w:lvlText w:val="%2、"/>
+      <w:lvlJc w:val="left"/>
+      <w:pPr>
+        <w:ind w:left="1920" w:hanging="480"/>
+      </w:pPr>
+    </w:lvl>
+    <w:lvl w:ilvl="2" w:tplc="0409001B" w:tentative="1">
+      <w:start w:val="1"/>
+      <w:numFmt w:val="lowerRoman"/>
+      <w:lvlText w:val="%3."/>
+      <w:lvlJc w:val="right"/>
+      <w:pPr>
+        <w:ind w:left="2400" w:hanging="480"/>
+      </w:pPr>
+    </w:lvl>
+    <w:lvl w:ilvl="3" w:tplc="0409000F" w:tentative="1">
+      <w:start w:val="1"/>
+      <w:numFmt w:val="decimal"/>
+      <w:lvlText w:val="%4."/>
+      <w:lvlJc w:val="left"/>
+      <w:pPr>
+        <w:ind w:left="2880" w:hanging="480"/>
+      </w:pPr>
+    </w:lvl>
+    <w:lvl w:ilvl="4" w:tplc="04090019" w:tentative="1">
+      <w:start w:val="1"/>
+      <w:numFmt w:val="ideographTraditional"/>
+      <w:lvlText w:val="%5、"/>
+      <w:lvlJc w:val="left"/>
+      <w:pPr>
+        <w:ind w:left="3360" w:hanging="480"/>
+      </w:pPr>
+    </w:lvl>
+    <w:lvl w:ilvl="5" w:tplc="0409001B" w:tentative="1">
+      <w:start w:val="1"/>
+      <w:numFmt w:val="lowerRoman"/>
+      <w:lvlText w:val="%6."/>
+      <w:lvlJc w:val="right"/>
+      <w:pPr>
+        <w:ind w:left="3840" w:hanging="480"/>
+      </w:pPr>
+    </w:lvl>
+    <w:lvl w:ilvl="6" w:tplc="0409000F" w:tentative="1">
+      <w:start w:val="1"/>
+      <w:numFmt w:val="decimal"/>
+      <w:lvlText w:val="%7."/>
+      <w:lvlJc w:val="left"/>
+      <w:pPr>
+        <w:ind w:left="4320" w:hanging="480"/>
+      </w:pPr>
+    </w:lvl>
+    <w:lvl w:ilvl="7" w:tplc="04090019" w:tentative="1">
+      <w:start w:val="1"/>
+      <w:numFmt w:val="ideographTraditional"/>
+      <w:lvlText w:val="%8、"/>
+      <w:lvlJc w:val="left"/>
+      <w:pPr>
+        <w:ind w:left="4800" w:hanging="480"/>
+      </w:pPr>
+    </w:lvl>
+    <w:lvl w:ilvl="8" w:tplc="0409001B" w:tentative="1">
+      <w:start w:val="1"/>
+      <w:numFmt w:val="lowerRoman"/>
+      <w:lvlText w:val="%9."/>
+      <w:lvlJc w:val="right"/>
+      <w:pPr>
+        <w:ind w:left="5280" w:hanging="480"/>
+      </w:pPr>
+    </w:lvl>
+  </w:abstractNum>
+  <w:abstractNum w:abstractNumId="4" w15:restartNumberingAfterBreak="0">
     <w:nsid w:val="362D1178"/>
     <w:multiLevelType w:val="hybridMultilevel"/>
     <w:tmpl w:val="AEFA49D2"/>
@@ -2173,7 +5280,7 @@
       </w:pPr>
     </w:lvl>
   </w:abstractNum>
-  <w:abstractNum w:abstractNumId="2" w15:restartNumberingAfterBreak="0">
+  <w:abstractNum w:abstractNumId="5" w15:restartNumberingAfterBreak="0">
     <w:nsid w:val="413F4D03"/>
     <w:multiLevelType w:val="hybridMultilevel"/>
     <w:tmpl w:val="85B60F26"/>
@@ -2186,7 +5293,7 @@
         <w:ind w:left="960" w:hanging="480"/>
       </w:pPr>
     </w:lvl>
-    <w:lvl w:ilvl="1" w:tplc="04090019" w:tentative="1">
+    <w:lvl w:ilvl="1" w:tplc="04090019">
       <w:start w:val="1"/>
       <w:numFmt w:val="ideographTraditional"/>
       <w:lvlText w:val="%2、"/>
@@ -2259,13 +5366,203 @@
       </w:pPr>
     </w:lvl>
   </w:abstractNum>
+  <w:abstractNum w:abstractNumId="6" w15:restartNumberingAfterBreak="0">
+    <w:nsid w:val="51697E1C"/>
+    <w:multiLevelType w:val="hybridMultilevel"/>
+    <w:tmpl w:val="878464EE"/>
+    <w:lvl w:ilvl="0" w:tplc="0409000F">
+      <w:start w:val="1"/>
+      <w:numFmt w:val="decimal"/>
+      <w:lvlText w:val="%1."/>
+      <w:lvlJc w:val="left"/>
+      <w:pPr>
+        <w:ind w:left="960" w:hanging="480"/>
+      </w:pPr>
+    </w:lvl>
+    <w:lvl w:ilvl="1" w:tplc="04090019">
+      <w:start w:val="1"/>
+      <w:numFmt w:val="ideographTraditional"/>
+      <w:lvlText w:val="%2、"/>
+      <w:lvlJc w:val="left"/>
+      <w:pPr>
+        <w:ind w:left="1440" w:hanging="480"/>
+      </w:pPr>
+    </w:lvl>
+    <w:lvl w:ilvl="2" w:tplc="0409001B" w:tentative="1">
+      <w:start w:val="1"/>
+      <w:numFmt w:val="lowerRoman"/>
+      <w:lvlText w:val="%3."/>
+      <w:lvlJc w:val="right"/>
+      <w:pPr>
+        <w:ind w:left="1920" w:hanging="480"/>
+      </w:pPr>
+    </w:lvl>
+    <w:lvl w:ilvl="3" w:tplc="0409000F" w:tentative="1">
+      <w:start w:val="1"/>
+      <w:numFmt w:val="decimal"/>
+      <w:lvlText w:val="%4."/>
+      <w:lvlJc w:val="left"/>
+      <w:pPr>
+        <w:ind w:left="2400" w:hanging="480"/>
+      </w:pPr>
+    </w:lvl>
+    <w:lvl w:ilvl="4" w:tplc="04090019" w:tentative="1">
+      <w:start w:val="1"/>
+      <w:numFmt w:val="ideographTraditional"/>
+      <w:lvlText w:val="%5、"/>
+      <w:lvlJc w:val="left"/>
+      <w:pPr>
+        <w:ind w:left="2880" w:hanging="480"/>
+      </w:pPr>
+    </w:lvl>
+    <w:lvl w:ilvl="5" w:tplc="0409001B" w:tentative="1">
+      <w:start w:val="1"/>
+      <w:numFmt w:val="lowerRoman"/>
+      <w:lvlText w:val="%6."/>
+      <w:lvlJc w:val="right"/>
+      <w:pPr>
+        <w:ind w:left="3360" w:hanging="480"/>
+      </w:pPr>
+    </w:lvl>
+    <w:lvl w:ilvl="6" w:tplc="0409000F" w:tentative="1">
+      <w:start w:val="1"/>
+      <w:numFmt w:val="decimal"/>
+      <w:lvlText w:val="%7."/>
+      <w:lvlJc w:val="left"/>
+      <w:pPr>
+        <w:ind w:left="3840" w:hanging="480"/>
+      </w:pPr>
+    </w:lvl>
+    <w:lvl w:ilvl="7" w:tplc="04090019" w:tentative="1">
+      <w:start w:val="1"/>
+      <w:numFmt w:val="ideographTraditional"/>
+      <w:lvlText w:val="%8、"/>
+      <w:lvlJc w:val="left"/>
+      <w:pPr>
+        <w:ind w:left="4320" w:hanging="480"/>
+      </w:pPr>
+    </w:lvl>
+    <w:lvl w:ilvl="8" w:tplc="0409001B" w:tentative="1">
+      <w:start w:val="1"/>
+      <w:numFmt w:val="lowerRoman"/>
+      <w:lvlText w:val="%9."/>
+      <w:lvlJc w:val="right"/>
+      <w:pPr>
+        <w:ind w:left="4800" w:hanging="480"/>
+      </w:pPr>
+    </w:lvl>
+  </w:abstractNum>
+  <w:abstractNum w:abstractNumId="7" w15:restartNumberingAfterBreak="0">
+    <w:nsid w:val="632C582F"/>
+    <w:multiLevelType w:val="hybridMultilevel"/>
+    <w:tmpl w:val="43383B36"/>
+    <w:lvl w:ilvl="0" w:tplc="86028FDA">
+      <w:start w:val="1"/>
+      <w:numFmt w:val="decimal"/>
+      <w:lvlText w:val="%1."/>
+      <w:lvlJc w:val="left"/>
+      <w:pPr>
+        <w:ind w:left="1320" w:hanging="360"/>
+      </w:pPr>
+      <w:rPr>
+        <w:rFonts w:hint="default"/>
+      </w:rPr>
+    </w:lvl>
+    <w:lvl w:ilvl="1" w:tplc="04090019" w:tentative="1">
+      <w:start w:val="1"/>
+      <w:numFmt w:val="ideographTraditional"/>
+      <w:lvlText w:val="%2、"/>
+      <w:lvlJc w:val="left"/>
+      <w:pPr>
+        <w:ind w:left="1920" w:hanging="480"/>
+      </w:pPr>
+    </w:lvl>
+    <w:lvl w:ilvl="2" w:tplc="0409001B" w:tentative="1">
+      <w:start w:val="1"/>
+      <w:numFmt w:val="lowerRoman"/>
+      <w:lvlText w:val="%3."/>
+      <w:lvlJc w:val="right"/>
+      <w:pPr>
+        <w:ind w:left="2400" w:hanging="480"/>
+      </w:pPr>
+    </w:lvl>
+    <w:lvl w:ilvl="3" w:tplc="0409000F" w:tentative="1">
+      <w:start w:val="1"/>
+      <w:numFmt w:val="decimal"/>
+      <w:lvlText w:val="%4."/>
+      <w:lvlJc w:val="left"/>
+      <w:pPr>
+        <w:ind w:left="2880" w:hanging="480"/>
+      </w:pPr>
+    </w:lvl>
+    <w:lvl w:ilvl="4" w:tplc="04090019" w:tentative="1">
+      <w:start w:val="1"/>
+      <w:numFmt w:val="ideographTraditional"/>
+      <w:lvlText w:val="%5、"/>
+      <w:lvlJc w:val="left"/>
+      <w:pPr>
+        <w:ind w:left="3360" w:hanging="480"/>
+      </w:pPr>
+    </w:lvl>
+    <w:lvl w:ilvl="5" w:tplc="0409001B" w:tentative="1">
+      <w:start w:val="1"/>
+      <w:numFmt w:val="lowerRoman"/>
+      <w:lvlText w:val="%6."/>
+      <w:lvlJc w:val="right"/>
+      <w:pPr>
+        <w:ind w:left="3840" w:hanging="480"/>
+      </w:pPr>
+    </w:lvl>
+    <w:lvl w:ilvl="6" w:tplc="0409000F" w:tentative="1">
+      <w:start w:val="1"/>
+      <w:numFmt w:val="decimal"/>
+      <w:lvlText w:val="%7."/>
+      <w:lvlJc w:val="left"/>
+      <w:pPr>
+        <w:ind w:left="4320" w:hanging="480"/>
+      </w:pPr>
+    </w:lvl>
+    <w:lvl w:ilvl="7" w:tplc="04090019" w:tentative="1">
+      <w:start w:val="1"/>
+      <w:numFmt w:val="ideographTraditional"/>
+      <w:lvlText w:val="%8、"/>
+      <w:lvlJc w:val="left"/>
+      <w:pPr>
+        <w:ind w:left="4800" w:hanging="480"/>
+      </w:pPr>
+    </w:lvl>
+    <w:lvl w:ilvl="8" w:tplc="0409001B" w:tentative="1">
+      <w:start w:val="1"/>
+      <w:numFmt w:val="lowerRoman"/>
+      <w:lvlText w:val="%9."/>
+      <w:lvlJc w:val="right"/>
+      <w:pPr>
+        <w:ind w:left="5280" w:hanging="480"/>
+      </w:pPr>
+    </w:lvl>
+  </w:abstractNum>
   <w:num w:numId="1">
+    <w:abstractNumId w:val="2"/>
+  </w:num>
+  <w:num w:numId="2">
+    <w:abstractNumId w:val="5"/>
+  </w:num>
+  <w:num w:numId="3">
+    <w:abstractNumId w:val="4"/>
+  </w:num>
+  <w:num w:numId="4">
+    <w:abstractNumId w:val="6"/>
+  </w:num>
+  <w:num w:numId="5">
+    <w:abstractNumId w:val="3"/>
+  </w:num>
+  <w:num w:numId="6">
+    <w:abstractNumId w:val="7"/>
+  </w:num>
+  <w:num w:numId="7">
     <w:abstractNumId w:val="0"/>
   </w:num>
-  <w:num w:numId="2">
-    <w:abstractNumId w:val="2"/>
-  </w:num>
-  <w:num w:numId="3">
+  <w:num w:numId="8">
     <w:abstractNumId w:val="1"/>
   </w:num>
 </w:numbering>
@@ -2988,7 +6285,7 @@
 </file>
 
 <file path=customXml/itemProps1.xml><?xml version="1.0" encoding="utf-8"?>
-<ds:datastoreItem xmlns:ds="http://schemas.openxmlformats.org/officeDocument/2006/customXml" ds:itemID="{DC14707D-B5A3-4836-A127-CF8CDA65EBE9}">
+<ds:datastoreItem xmlns:ds="http://schemas.openxmlformats.org/officeDocument/2006/customXml" ds:itemID="{29C715B0-0617-4E31-AA28-1B2DE6F8E7E5}">
   <ds:schemaRefs>
     <ds:schemaRef ds:uri="http://schemas.openxmlformats.org/officeDocument/2006/bibliography"/>
   </ds:schemaRefs>

</xml_diff>